<commit_message>
Fixed the Slack Integration issue
</commit_message>
<xml_diff>
--- a/API/BDSE07-APi-0922_FrancisAbarca_A4/BDSE07-API-0922_FrancisAbarca_A4.docx
+++ b/API/BDSE07-APi-0922_FrancisAbarca_A4/BDSE07-API-0922_FrancisAbarca_A4.docx
@@ -1591,7 +1591,7 @@
         <w:pStyle w:val="ListParagraph"/>
         <w:numPr>
           <w:ilvl w:val="0"/>
-          <w:numId w:val="9"/>
+          <w:numId w:val="10"/>
         </w:numPr>
         <w:spacing w:after="0"/>
         <w:jc w:val="both"/>
@@ -1607,8 +1607,150 @@
           <w:sz w:val="24"/>
           <w:szCs w:val="24"/>
         </w:rPr>
-        <w:t>Creating an App for webhook integration</w:t>
+        <w:t xml:space="preserve">Enter your </w:t>
       </w:r>
+      <w:proofErr w:type="gramStart"/>
+      <w:r>
+        <w:rPr>
+          <w:rFonts w:ascii="Cambria" w:hAnsi="Cambria"/>
+          <w:sz w:val="24"/>
+          <w:szCs w:val="24"/>
+        </w:rPr>
+        <w:t>Email</w:t>
+      </w:r>
+      <w:proofErr w:type="gramEnd"/>
+    </w:p>
+    <w:p>
+      <w:pPr>
+        <w:pStyle w:val="ListParagraph"/>
+        <w:numPr>
+          <w:ilvl w:val="0"/>
+          <w:numId w:val="10"/>
+        </w:numPr>
+        <w:spacing w:after="0"/>
+        <w:jc w:val="both"/>
+        <w:rPr>
+          <w:rFonts w:ascii="Cambria" w:hAnsi="Cambria"/>
+          <w:sz w:val="24"/>
+          <w:szCs w:val="24"/>
+        </w:rPr>
+      </w:pPr>
+      <w:r>
+        <w:rPr>
+          <w:rFonts w:ascii="Cambria" w:hAnsi="Cambria"/>
+          <w:sz w:val="24"/>
+          <w:szCs w:val="24"/>
+        </w:rPr>
+        <w:t>Create a Workspace</w:t>
+      </w:r>
+    </w:p>
+    <w:p>
+      <w:pPr>
+        <w:pStyle w:val="ListParagraph"/>
+        <w:numPr>
+          <w:ilvl w:val="0"/>
+          <w:numId w:val="10"/>
+        </w:numPr>
+        <w:spacing w:after="0"/>
+        <w:jc w:val="both"/>
+        <w:rPr>
+          <w:rFonts w:ascii="Cambria" w:hAnsi="Cambria"/>
+          <w:sz w:val="24"/>
+          <w:szCs w:val="24"/>
+        </w:rPr>
+      </w:pPr>
+      <w:r>
+        <w:rPr>
+          <w:rFonts w:ascii="Cambria" w:hAnsi="Cambria"/>
+          <w:sz w:val="24"/>
+          <w:szCs w:val="24"/>
+        </w:rPr>
+        <w:t xml:space="preserve">Enter your company </w:t>
+      </w:r>
+      <w:proofErr w:type="gramStart"/>
+      <w:r>
+        <w:rPr>
+          <w:rFonts w:ascii="Cambria" w:hAnsi="Cambria"/>
+          <w:sz w:val="24"/>
+          <w:szCs w:val="24"/>
+        </w:rPr>
+        <w:t>name</w:t>
+      </w:r>
+      <w:proofErr w:type="gramEnd"/>
+    </w:p>
+    <w:p>
+      <w:pPr>
+        <w:pStyle w:val="ListParagraph"/>
+        <w:numPr>
+          <w:ilvl w:val="0"/>
+          <w:numId w:val="10"/>
+        </w:numPr>
+        <w:spacing w:after="0"/>
+        <w:jc w:val="both"/>
+        <w:rPr>
+          <w:rFonts w:ascii="Cambria" w:hAnsi="Cambria"/>
+          <w:sz w:val="24"/>
+          <w:szCs w:val="24"/>
+        </w:rPr>
+      </w:pPr>
+      <w:r>
+        <w:rPr>
+          <w:rFonts w:ascii="Cambria" w:hAnsi="Cambria"/>
+          <w:sz w:val="24"/>
+          <w:szCs w:val="24"/>
+        </w:rPr>
+        <w:t xml:space="preserve">Create your own </w:t>
+      </w:r>
+      <w:proofErr w:type="gramStart"/>
+      <w:r>
+        <w:rPr>
+          <w:rFonts w:ascii="Cambria" w:hAnsi="Cambria"/>
+          <w:sz w:val="24"/>
+          <w:szCs w:val="24"/>
+        </w:rPr>
+        <w:t>profile</w:t>
+      </w:r>
+      <w:proofErr w:type="gramEnd"/>
+    </w:p>
+    <w:p>
+      <w:pPr>
+        <w:pStyle w:val="ListParagraph"/>
+        <w:numPr>
+          <w:ilvl w:val="0"/>
+          <w:numId w:val="10"/>
+        </w:numPr>
+        <w:spacing w:after="0"/>
+        <w:jc w:val="both"/>
+        <w:rPr>
+          <w:rFonts w:ascii="Cambria" w:hAnsi="Cambria"/>
+          <w:sz w:val="24"/>
+          <w:szCs w:val="24"/>
+        </w:rPr>
+      </w:pPr>
+      <w:r>
+        <w:rPr>
+          <w:rFonts w:ascii="Cambria" w:hAnsi="Cambria"/>
+          <w:sz w:val="24"/>
+          <w:szCs w:val="24"/>
+        </w:rPr>
+        <w:t>Create a Project Title</w:t>
+      </w:r>
+    </w:p>
+    <w:p>
+      <w:pPr>
+        <w:pStyle w:val="ListParagraph"/>
+        <w:numPr>
+          <w:ilvl w:val="0"/>
+          <w:numId w:val="10"/>
+        </w:numPr>
+        <w:spacing w:after="0"/>
+        <w:jc w:val="both"/>
+        <w:rPr>
+          <w:rFonts w:ascii="Cambria" w:hAnsi="Cambria"/>
+          <w:sz w:val="24"/>
+          <w:szCs w:val="24"/>
+        </w:rPr>
+      </w:pPr>
     </w:p>
     <w:p>
       <w:pPr>
@@ -1631,8 +1773,247 @@
           <w:sz w:val="24"/>
           <w:szCs w:val="24"/>
         </w:rPr>
-        <w:t>Enabling Webhook in App</w:t>
+        <w:t>Creating an App for webhook integration</w:t>
       </w:r>
+    </w:p>
+    <w:p>
+      <w:pPr>
+        <w:pStyle w:val="ListParagraph"/>
+        <w:numPr>
+          <w:ilvl w:val="1"/>
+          <w:numId w:val="9"/>
+        </w:numPr>
+        <w:spacing w:after="0"/>
+        <w:rPr>
+          <w:rFonts w:ascii="Cambria" w:hAnsi="Cambria"/>
+          <w:sz w:val="24"/>
+          <w:szCs w:val="24"/>
+        </w:rPr>
+      </w:pPr>
+      <w:r>
+        <w:rPr>
+          <w:rFonts w:ascii="Cambria" w:hAnsi="Cambria"/>
+          <w:sz w:val="24"/>
+          <w:szCs w:val="24"/>
+        </w:rPr>
+        <w:t>Create a new app</w:t>
+      </w:r>
+      <w:r>
+        <w:rPr>
+          <w:noProof/>
+        </w:rPr>
+        <w:t xml:space="preserve"> </w:t>
+      </w:r>
+      <w:r>
+        <w:rPr>
+          <w:rFonts w:ascii="Cambria" w:hAnsi="Cambria"/>
+          <w:sz w:val="24"/>
+          <w:szCs w:val="24"/>
+        </w:rPr>
+        <w:drawing>
+          <wp:inline distT="0" distB="0" distL="0" distR="0" wp14:anchorId="23AA9792" wp14:editId="4232E471">
+            <wp:extent cx="5129017" cy="3329940"/>
+            <wp:effectExtent l="0" t="0" r="0" b="3810"/>
+            <wp:docPr id="813943321" name="Picture 1" descr="A screenshot of a computer&#10;&#10;Description automatically generated with medium confidence"/>
+            <wp:cNvGraphicFramePr>
+              <a:graphicFrameLocks xmlns:a="http://schemas.openxmlformats.org/drawingml/2006/main" noChangeAspect="1"/>
+            </wp:cNvGraphicFramePr>
+            <a:graphic xmlns:a="http://schemas.openxmlformats.org/drawingml/2006/main">
+              <a:graphicData uri="http://schemas.openxmlformats.org/drawingml/2006/picture">
+                <pic:pic xmlns:pic="http://schemas.openxmlformats.org/drawingml/2006/picture">
+                  <pic:nvPicPr>
+                    <pic:cNvPr id="813943321" name="Picture 1" descr="A screenshot of a computer&#10;&#10;Description automatically generated with medium confidence"/>
+                    <pic:cNvPicPr/>
+                  </pic:nvPicPr>
+                  <pic:blipFill>
+                    <a:blip r:embed="rId9"/>
+                    <a:stretch>
+                      <a:fillRect/>
+                    </a:stretch>
+                  </pic:blipFill>
+                  <pic:spPr>
+                    <a:xfrm>
+                      <a:off x="0" y="0"/>
+                      <a:ext cx="5136320" cy="3334681"/>
+                    </a:xfrm>
+                    <a:prstGeom prst="rect">
+                      <a:avLst/>
+                    </a:prstGeom>
+                  </pic:spPr>
+                </pic:pic>
+              </a:graphicData>
+            </a:graphic>
+          </wp:inline>
+        </w:drawing>
+      </w:r>
+    </w:p>
+    <w:p>
+      <w:pPr>
+        <w:pStyle w:val="ListParagraph"/>
+        <w:numPr>
+          <w:ilvl w:val="1"/>
+          <w:numId w:val="9"/>
+        </w:numPr>
+        <w:spacing w:after="0"/>
+        <w:rPr>
+          <w:rFonts w:ascii="Cambria" w:hAnsi="Cambria"/>
+          <w:sz w:val="24"/>
+          <w:szCs w:val="24"/>
+        </w:rPr>
+      </w:pPr>
+      <w:r>
+        <w:rPr>
+          <w:rFonts w:ascii="Cambria" w:hAnsi="Cambria"/>
+          <w:sz w:val="24"/>
+          <w:szCs w:val="24"/>
+        </w:rPr>
+        <w:t>Select “From Scratch”</w:t>
+      </w:r>
+      <w:r>
+        <w:rPr>
+          <w:noProof/>
+        </w:rPr>
+        <w:t xml:space="preserve"> </w:t>
+      </w:r>
+      <w:r>
+        <w:rPr>
+          <w:rFonts w:ascii="Cambria" w:hAnsi="Cambria"/>
+          <w:sz w:val="24"/>
+          <w:szCs w:val="24"/>
+        </w:rPr>
+        <w:drawing>
+          <wp:inline distT="0" distB="0" distL="0" distR="0" wp14:anchorId="6B478337" wp14:editId="4CBC53B8">
+            <wp:extent cx="3955123" cy="2895851"/>
+            <wp:effectExtent l="0" t="0" r="7620" b="0"/>
+            <wp:docPr id="1546031087" name="Picture 1" descr="A screenshot of a application&#10;&#10;Description automatically generated with medium confidence"/>
+            <wp:cNvGraphicFramePr>
+              <a:graphicFrameLocks xmlns:a="http://schemas.openxmlformats.org/drawingml/2006/main" noChangeAspect="1"/>
+            </wp:cNvGraphicFramePr>
+            <a:graphic xmlns:a="http://schemas.openxmlformats.org/drawingml/2006/main">
+              <a:graphicData uri="http://schemas.openxmlformats.org/drawingml/2006/picture">
+                <pic:pic xmlns:pic="http://schemas.openxmlformats.org/drawingml/2006/picture">
+                  <pic:nvPicPr>
+                    <pic:cNvPr id="1546031087" name="Picture 1" descr="A screenshot of a application&#10;&#10;Description automatically generated with medium confidence"/>
+                    <pic:cNvPicPr/>
+                  </pic:nvPicPr>
+                  <pic:blipFill>
+                    <a:blip r:embed="rId10"/>
+                    <a:stretch>
+                      <a:fillRect/>
+                    </a:stretch>
+                  </pic:blipFill>
+                  <pic:spPr>
+                    <a:xfrm>
+                      <a:off x="0" y="0"/>
+                      <a:ext cx="3955123" cy="2895851"/>
+                    </a:xfrm>
+                    <a:prstGeom prst="rect">
+                      <a:avLst/>
+                    </a:prstGeom>
+                  </pic:spPr>
+                </pic:pic>
+              </a:graphicData>
+            </a:graphic>
+          </wp:inline>
+        </w:drawing>
+      </w:r>
+    </w:p>
+    <w:p>
+      <w:pPr>
+        <w:pStyle w:val="ListParagraph"/>
+        <w:numPr>
+          <w:ilvl w:val="1"/>
+          <w:numId w:val="9"/>
+        </w:numPr>
+        <w:spacing w:after="0"/>
+        <w:rPr>
+          <w:rFonts w:ascii="Cambria" w:hAnsi="Cambria"/>
+          <w:sz w:val="24"/>
+          <w:szCs w:val="24"/>
+        </w:rPr>
+      </w:pPr>
+      <w:r>
+        <w:rPr>
+          <w:rFonts w:ascii="Cambria" w:hAnsi="Cambria"/>
+          <w:sz w:val="24"/>
+          <w:szCs w:val="24"/>
+        </w:rPr>
+        <w:lastRenderedPageBreak/>
+        <w:t>Name your app then select your workspace to deploy your app</w:t>
+      </w:r>
+      <w:r>
+        <w:rPr>
+          <w:rFonts w:ascii="Cambria" w:hAnsi="Cambria"/>
+          <w:sz w:val="24"/>
+          <w:szCs w:val="24"/>
+        </w:rPr>
+        <w:t xml:space="preserve"> then Create app.</w:t>
+      </w:r>
+      <w:r>
+        <w:rPr>
+          <w:rFonts w:ascii="Cambria" w:hAnsi="Cambria"/>
+          <w:sz w:val="24"/>
+          <w:szCs w:val="24"/>
+        </w:rPr>
+        <w:br/>
+      </w:r>
+      <w:r>
+        <w:rPr>
+          <w:rFonts w:ascii="Cambria" w:hAnsi="Cambria"/>
+          <w:sz w:val="24"/>
+          <w:szCs w:val="24"/>
+        </w:rPr>
+        <w:drawing>
+          <wp:inline distT="0" distB="0" distL="0" distR="0" wp14:anchorId="4544070C" wp14:editId="5DCF3B9D">
+            <wp:extent cx="3962743" cy="3734124"/>
+            <wp:effectExtent l="0" t="0" r="0" b="0"/>
+            <wp:docPr id="1369870540" name="Picture 1" descr="A screenshot of a computer&#10;&#10;Description automatically generated with medium confidence"/>
+            <wp:cNvGraphicFramePr>
+              <a:graphicFrameLocks xmlns:a="http://schemas.openxmlformats.org/drawingml/2006/main" noChangeAspect="1"/>
+            </wp:cNvGraphicFramePr>
+            <a:graphic xmlns:a="http://schemas.openxmlformats.org/drawingml/2006/main">
+              <a:graphicData uri="http://schemas.openxmlformats.org/drawingml/2006/picture">
+                <pic:pic xmlns:pic="http://schemas.openxmlformats.org/drawingml/2006/picture">
+                  <pic:nvPicPr>
+                    <pic:cNvPr id="1369870540" name="Picture 1" descr="A screenshot of a computer&#10;&#10;Description automatically generated with medium confidence"/>
+                    <pic:cNvPicPr/>
+                  </pic:nvPicPr>
+                  <pic:blipFill>
+                    <a:blip r:embed="rId11"/>
+                    <a:stretch>
+                      <a:fillRect/>
+                    </a:stretch>
+                  </pic:blipFill>
+                  <pic:spPr>
+                    <a:xfrm>
+                      <a:off x="0" y="0"/>
+                      <a:ext cx="3962743" cy="3734124"/>
+                    </a:xfrm>
+                    <a:prstGeom prst="rect">
+                      <a:avLst/>
+                    </a:prstGeom>
+                  </pic:spPr>
+                </pic:pic>
+              </a:graphicData>
+            </a:graphic>
+          </wp:inline>
+        </w:drawing>
+      </w:r>
+    </w:p>
+    <w:p>
+      <w:pPr>
+        <w:pStyle w:val="ListParagraph"/>
+        <w:numPr>
+          <w:ilvl w:val="1"/>
+          <w:numId w:val="9"/>
+        </w:numPr>
+        <w:spacing w:after="0"/>
+        <w:rPr>
+          <w:rFonts w:ascii="Cambria" w:hAnsi="Cambria"/>
+          <w:sz w:val="24"/>
+          <w:szCs w:val="24"/>
+        </w:rPr>
+      </w:pPr>
     </w:p>
     <w:p>
       <w:pPr>
@@ -1655,8 +2036,24 @@
           <w:sz w:val="24"/>
           <w:szCs w:val="24"/>
         </w:rPr>
-        <w:t>Implement webhook integration in XYZ portal which is already developed.</w:t>
+        <w:t>Enabling Webhook in App</w:t>
       </w:r>
+    </w:p>
+    <w:p>
+      <w:pPr>
+        <w:pStyle w:val="ListParagraph"/>
+        <w:numPr>
+          <w:ilvl w:val="0"/>
+          <w:numId w:val="11"/>
+        </w:numPr>
+        <w:spacing w:after="0"/>
+        <w:jc w:val="both"/>
+        <w:rPr>
+          <w:rFonts w:ascii="Cambria" w:hAnsi="Cambria"/>
+          <w:sz w:val="24"/>
+          <w:szCs w:val="24"/>
+        </w:rPr>
+      </w:pPr>
     </w:p>
     <w:p>
       <w:pPr>
@@ -1679,8 +2076,24 @@
           <w:sz w:val="24"/>
           <w:szCs w:val="24"/>
         </w:rPr>
-        <w:t>Testing using Postman.</w:t>
+        <w:t>Implement webhook integration in XYZ portal which is already developed.</w:t>
       </w:r>
+    </w:p>
+    <w:p>
+      <w:pPr>
+        <w:pStyle w:val="ListParagraph"/>
+        <w:numPr>
+          <w:ilvl w:val="1"/>
+          <w:numId w:val="9"/>
+        </w:numPr>
+        <w:spacing w:after="0"/>
+        <w:jc w:val="both"/>
+        <w:rPr>
+          <w:rFonts w:ascii="Cambria" w:hAnsi="Cambria"/>
+          <w:sz w:val="24"/>
+          <w:szCs w:val="24"/>
+        </w:rPr>
+      </w:pPr>
     </w:p>
     <w:p>
       <w:pPr>
@@ -1703,8 +2116,64 @@
           <w:sz w:val="24"/>
           <w:szCs w:val="24"/>
         </w:rPr>
+        <w:t>Testing using Postman.</w:t>
+      </w:r>
+    </w:p>
+    <w:p>
+      <w:pPr>
+        <w:pStyle w:val="ListParagraph"/>
+        <w:numPr>
+          <w:ilvl w:val="1"/>
+          <w:numId w:val="9"/>
+        </w:numPr>
+        <w:spacing w:after="0"/>
+        <w:jc w:val="both"/>
+        <w:rPr>
+          <w:rFonts w:ascii="Cambria" w:hAnsi="Cambria"/>
+          <w:sz w:val="24"/>
+          <w:szCs w:val="24"/>
+        </w:rPr>
+      </w:pPr>
+    </w:p>
+    <w:p>
+      <w:pPr>
+        <w:pStyle w:val="ListParagraph"/>
+        <w:numPr>
+          <w:ilvl w:val="0"/>
+          <w:numId w:val="9"/>
+        </w:numPr>
+        <w:spacing w:after="0"/>
+        <w:jc w:val="both"/>
+        <w:rPr>
+          <w:rFonts w:ascii="Cambria" w:hAnsi="Cambria"/>
+          <w:sz w:val="24"/>
+          <w:szCs w:val="24"/>
+        </w:rPr>
+      </w:pPr>
+      <w:r>
+        <w:rPr>
+          <w:rFonts w:ascii="Cambria" w:hAnsi="Cambria"/>
+          <w:sz w:val="24"/>
+          <w:szCs w:val="24"/>
+        </w:rPr>
         <w:t>Use the API in React Application.</w:t>
       </w:r>
+    </w:p>
+    <w:p>
+      <w:pPr>
+        <w:pStyle w:val="ListParagraph"/>
+        <w:numPr>
+          <w:ilvl w:val="1"/>
+          <w:numId w:val="9"/>
+        </w:numPr>
+        <w:spacing w:after="0"/>
+        <w:jc w:val="both"/>
+        <w:rPr>
+          <w:rFonts w:ascii="Cambria" w:hAnsi="Cambria"/>
+          <w:sz w:val="24"/>
+          <w:szCs w:val="24"/>
+        </w:rPr>
+      </w:pPr>
     </w:p>
     <w:p>
       <w:pPr>
@@ -1892,9 +2361,122 @@
     </w:lvl>
   </w:abstractNum>
   <w:abstractNum w:abstractNumId="1" w15:restartNumberingAfterBreak="0">
+    <w:nsid w:val="034E7D61"/>
+    <w:multiLevelType w:val="hybridMultilevel"/>
+    <w:tmpl w:val="94B09778"/>
+    <w:lvl w:ilvl="0" w:tplc="34090001">
+      <w:start w:val="1"/>
+      <w:numFmt w:val="bullet"/>
+      <w:lvlText w:val=""/>
+      <w:lvlJc w:val="left"/>
+      <w:pPr>
+        <w:ind w:left="1080" w:hanging="360"/>
+      </w:pPr>
+      <w:rPr>
+        <w:rFonts w:ascii="Symbol" w:hAnsi="Symbol" w:hint="default"/>
+      </w:rPr>
+    </w:lvl>
+    <w:lvl w:ilvl="1" w:tplc="34090003" w:tentative="1">
+      <w:start w:val="1"/>
+      <w:numFmt w:val="bullet"/>
+      <w:lvlText w:val="o"/>
+      <w:lvlJc w:val="left"/>
+      <w:pPr>
+        <w:ind w:left="1800" w:hanging="360"/>
+      </w:pPr>
+      <w:rPr>
+        <w:rFonts w:ascii="Courier New" w:hAnsi="Courier New" w:cs="Courier New" w:hint="default"/>
+      </w:rPr>
+    </w:lvl>
+    <w:lvl w:ilvl="2" w:tplc="34090005" w:tentative="1">
+      <w:start w:val="1"/>
+      <w:numFmt w:val="bullet"/>
+      <w:lvlText w:val=""/>
+      <w:lvlJc w:val="left"/>
+      <w:pPr>
+        <w:ind w:left="2520" w:hanging="360"/>
+      </w:pPr>
+      <w:rPr>
+        <w:rFonts w:ascii="Wingdings" w:hAnsi="Wingdings" w:hint="default"/>
+      </w:rPr>
+    </w:lvl>
+    <w:lvl w:ilvl="3" w:tplc="34090001" w:tentative="1">
+      <w:start w:val="1"/>
+      <w:numFmt w:val="bullet"/>
+      <w:lvlText w:val=""/>
+      <w:lvlJc w:val="left"/>
+      <w:pPr>
+        <w:ind w:left="3240" w:hanging="360"/>
+      </w:pPr>
+      <w:rPr>
+        <w:rFonts w:ascii="Symbol" w:hAnsi="Symbol" w:hint="default"/>
+      </w:rPr>
+    </w:lvl>
+    <w:lvl w:ilvl="4" w:tplc="34090003" w:tentative="1">
+      <w:start w:val="1"/>
+      <w:numFmt w:val="bullet"/>
+      <w:lvlText w:val="o"/>
+      <w:lvlJc w:val="left"/>
+      <w:pPr>
+        <w:ind w:left="3960" w:hanging="360"/>
+      </w:pPr>
+      <w:rPr>
+        <w:rFonts w:ascii="Courier New" w:hAnsi="Courier New" w:cs="Courier New" w:hint="default"/>
+      </w:rPr>
+    </w:lvl>
+    <w:lvl w:ilvl="5" w:tplc="34090005" w:tentative="1">
+      <w:start w:val="1"/>
+      <w:numFmt w:val="bullet"/>
+      <w:lvlText w:val=""/>
+      <w:lvlJc w:val="left"/>
+      <w:pPr>
+        <w:ind w:left="4680" w:hanging="360"/>
+      </w:pPr>
+      <w:rPr>
+        <w:rFonts w:ascii="Wingdings" w:hAnsi="Wingdings" w:hint="default"/>
+      </w:rPr>
+    </w:lvl>
+    <w:lvl w:ilvl="6" w:tplc="34090001" w:tentative="1">
+      <w:start w:val="1"/>
+      <w:numFmt w:val="bullet"/>
+      <w:lvlText w:val=""/>
+      <w:lvlJc w:val="left"/>
+      <w:pPr>
+        <w:ind w:left="5400" w:hanging="360"/>
+      </w:pPr>
+      <w:rPr>
+        <w:rFonts w:ascii="Symbol" w:hAnsi="Symbol" w:hint="default"/>
+      </w:rPr>
+    </w:lvl>
+    <w:lvl w:ilvl="7" w:tplc="34090003" w:tentative="1">
+      <w:start w:val="1"/>
+      <w:numFmt w:val="bullet"/>
+      <w:lvlText w:val="o"/>
+      <w:lvlJc w:val="left"/>
+      <w:pPr>
+        <w:ind w:left="6120" w:hanging="360"/>
+      </w:pPr>
+      <w:rPr>
+        <w:rFonts w:ascii="Courier New" w:hAnsi="Courier New" w:cs="Courier New" w:hint="default"/>
+      </w:rPr>
+    </w:lvl>
+    <w:lvl w:ilvl="8" w:tplc="34090005" w:tentative="1">
+      <w:start w:val="1"/>
+      <w:numFmt w:val="bullet"/>
+      <w:lvlText w:val=""/>
+      <w:lvlJc w:val="left"/>
+      <w:pPr>
+        <w:ind w:left="6840" w:hanging="360"/>
+      </w:pPr>
+      <w:rPr>
+        <w:rFonts w:ascii="Wingdings" w:hAnsi="Wingdings" w:hint="default"/>
+      </w:rPr>
+    </w:lvl>
+  </w:abstractNum>
+  <w:abstractNum w:abstractNumId="2" w15:restartNumberingAfterBreak="0">
     <w:nsid w:val="04FA1B2D"/>
     <w:multiLevelType w:val="hybridMultilevel"/>
-    <w:tmpl w:val="2D9C28A4"/>
+    <w:tmpl w:val="942E4572"/>
     <w:lvl w:ilvl="0" w:tplc="FFFFFFFF">
       <w:start w:val="1"/>
       <w:numFmt w:val="decimal"/>
@@ -1904,14 +2486,17 @@
         <w:ind w:left="360" w:hanging="360"/>
       </w:pPr>
     </w:lvl>
-    <w:lvl w:ilvl="1" w:tplc="FFFFFFFF" w:tentative="1">
-      <w:start w:val="1"/>
-      <w:numFmt w:val="lowerLetter"/>
-      <w:lvlText w:val="%2."/>
+    <w:lvl w:ilvl="1" w:tplc="34090001">
+      <w:start w:val="1"/>
+      <w:numFmt w:val="bullet"/>
+      <w:lvlText w:val=""/>
       <w:lvlJc w:val="left"/>
       <w:pPr>
         <w:ind w:left="1080" w:hanging="360"/>
       </w:pPr>
+      <w:rPr>
+        <w:rFonts w:ascii="Symbol" w:hAnsi="Symbol" w:hint="default"/>
+      </w:rPr>
     </w:lvl>
     <w:lvl w:ilvl="2" w:tplc="FFFFFFFF" w:tentative="1">
       <w:start w:val="1"/>
@@ -1977,7 +2562,7 @@
       </w:pPr>
     </w:lvl>
   </w:abstractNum>
-  <w:abstractNum w:abstractNumId="2" w15:restartNumberingAfterBreak="0">
+  <w:abstractNum w:abstractNumId="3" w15:restartNumberingAfterBreak="0">
     <w:nsid w:val="3D3D0CB5"/>
     <w:multiLevelType w:val="hybridMultilevel"/>
     <w:tmpl w:val="6FFA44A0"/>
@@ -2090,7 +2675,120 @@
       </w:rPr>
     </w:lvl>
   </w:abstractNum>
-  <w:abstractNum w:abstractNumId="3" w15:restartNumberingAfterBreak="0">
+  <w:abstractNum w:abstractNumId="4" w15:restartNumberingAfterBreak="0">
+    <w:nsid w:val="495C0591"/>
+    <w:multiLevelType w:val="hybridMultilevel"/>
+    <w:tmpl w:val="5D98F786"/>
+    <w:lvl w:ilvl="0" w:tplc="34090001">
+      <w:start w:val="1"/>
+      <w:numFmt w:val="bullet"/>
+      <w:lvlText w:val=""/>
+      <w:lvlJc w:val="left"/>
+      <w:pPr>
+        <w:ind w:left="1080" w:hanging="360"/>
+      </w:pPr>
+      <w:rPr>
+        <w:rFonts w:ascii="Symbol" w:hAnsi="Symbol" w:hint="default"/>
+      </w:rPr>
+    </w:lvl>
+    <w:lvl w:ilvl="1" w:tplc="34090003" w:tentative="1">
+      <w:start w:val="1"/>
+      <w:numFmt w:val="bullet"/>
+      <w:lvlText w:val="o"/>
+      <w:lvlJc w:val="left"/>
+      <w:pPr>
+        <w:ind w:left="1800" w:hanging="360"/>
+      </w:pPr>
+      <w:rPr>
+        <w:rFonts w:ascii="Courier New" w:hAnsi="Courier New" w:cs="Courier New" w:hint="default"/>
+      </w:rPr>
+    </w:lvl>
+    <w:lvl w:ilvl="2" w:tplc="34090005" w:tentative="1">
+      <w:start w:val="1"/>
+      <w:numFmt w:val="bullet"/>
+      <w:lvlText w:val=""/>
+      <w:lvlJc w:val="left"/>
+      <w:pPr>
+        <w:ind w:left="2520" w:hanging="360"/>
+      </w:pPr>
+      <w:rPr>
+        <w:rFonts w:ascii="Wingdings" w:hAnsi="Wingdings" w:hint="default"/>
+      </w:rPr>
+    </w:lvl>
+    <w:lvl w:ilvl="3" w:tplc="34090001" w:tentative="1">
+      <w:start w:val="1"/>
+      <w:numFmt w:val="bullet"/>
+      <w:lvlText w:val=""/>
+      <w:lvlJc w:val="left"/>
+      <w:pPr>
+        <w:ind w:left="3240" w:hanging="360"/>
+      </w:pPr>
+      <w:rPr>
+        <w:rFonts w:ascii="Symbol" w:hAnsi="Symbol" w:hint="default"/>
+      </w:rPr>
+    </w:lvl>
+    <w:lvl w:ilvl="4" w:tplc="34090003" w:tentative="1">
+      <w:start w:val="1"/>
+      <w:numFmt w:val="bullet"/>
+      <w:lvlText w:val="o"/>
+      <w:lvlJc w:val="left"/>
+      <w:pPr>
+        <w:ind w:left="3960" w:hanging="360"/>
+      </w:pPr>
+      <w:rPr>
+        <w:rFonts w:ascii="Courier New" w:hAnsi="Courier New" w:cs="Courier New" w:hint="default"/>
+      </w:rPr>
+    </w:lvl>
+    <w:lvl w:ilvl="5" w:tplc="34090005" w:tentative="1">
+      <w:start w:val="1"/>
+      <w:numFmt w:val="bullet"/>
+      <w:lvlText w:val=""/>
+      <w:lvlJc w:val="left"/>
+      <w:pPr>
+        <w:ind w:left="4680" w:hanging="360"/>
+      </w:pPr>
+      <w:rPr>
+        <w:rFonts w:ascii="Wingdings" w:hAnsi="Wingdings" w:hint="default"/>
+      </w:rPr>
+    </w:lvl>
+    <w:lvl w:ilvl="6" w:tplc="34090001" w:tentative="1">
+      <w:start w:val="1"/>
+      <w:numFmt w:val="bullet"/>
+      <w:lvlText w:val=""/>
+      <w:lvlJc w:val="left"/>
+      <w:pPr>
+        <w:ind w:left="5400" w:hanging="360"/>
+      </w:pPr>
+      <w:rPr>
+        <w:rFonts w:ascii="Symbol" w:hAnsi="Symbol" w:hint="default"/>
+      </w:rPr>
+    </w:lvl>
+    <w:lvl w:ilvl="7" w:tplc="34090003" w:tentative="1">
+      <w:start w:val="1"/>
+      <w:numFmt w:val="bullet"/>
+      <w:lvlText w:val="o"/>
+      <w:lvlJc w:val="left"/>
+      <w:pPr>
+        <w:ind w:left="6120" w:hanging="360"/>
+      </w:pPr>
+      <w:rPr>
+        <w:rFonts w:ascii="Courier New" w:hAnsi="Courier New" w:cs="Courier New" w:hint="default"/>
+      </w:rPr>
+    </w:lvl>
+    <w:lvl w:ilvl="8" w:tplc="34090005" w:tentative="1">
+      <w:start w:val="1"/>
+      <w:numFmt w:val="bullet"/>
+      <w:lvlText w:val=""/>
+      <w:lvlJc w:val="left"/>
+      <w:pPr>
+        <w:ind w:left="6840" w:hanging="360"/>
+      </w:pPr>
+      <w:rPr>
+        <w:rFonts w:ascii="Wingdings" w:hAnsi="Wingdings" w:hint="default"/>
+      </w:rPr>
+    </w:lvl>
+  </w:abstractNum>
+  <w:abstractNum w:abstractNumId="5" w15:restartNumberingAfterBreak="0">
     <w:nsid w:val="4B4427A8"/>
     <w:multiLevelType w:val="hybridMultilevel"/>
     <w:tmpl w:val="2D9C28A4"/>
@@ -2176,7 +2874,7 @@
       </w:pPr>
     </w:lvl>
   </w:abstractNum>
-  <w:abstractNum w:abstractNumId="4" w15:restartNumberingAfterBreak="0">
+  <w:abstractNum w:abstractNumId="6" w15:restartNumberingAfterBreak="0">
     <w:nsid w:val="4DBD1404"/>
     <w:multiLevelType w:val="hybridMultilevel"/>
     <w:tmpl w:val="3148E7EC"/>
@@ -2265,7 +2963,7 @@
       </w:pPr>
     </w:lvl>
   </w:abstractNum>
-  <w:abstractNum w:abstractNumId="5" w15:restartNumberingAfterBreak="0">
+  <w:abstractNum w:abstractNumId="7" w15:restartNumberingAfterBreak="0">
     <w:nsid w:val="57EA709B"/>
     <w:multiLevelType w:val="hybridMultilevel"/>
     <w:tmpl w:val="83CE11CC"/>
@@ -2351,7 +3049,7 @@
       </w:pPr>
     </w:lvl>
   </w:abstractNum>
-  <w:abstractNum w:abstractNumId="6" w15:restartNumberingAfterBreak="0">
+  <w:abstractNum w:abstractNumId="8" w15:restartNumberingAfterBreak="0">
     <w:nsid w:val="5A5A7155"/>
     <w:multiLevelType w:val="hybridMultilevel"/>
     <w:tmpl w:val="59E8A684"/>
@@ -2437,7 +3135,7 @@
       </w:pPr>
     </w:lvl>
   </w:abstractNum>
-  <w:abstractNum w:abstractNumId="7" w15:restartNumberingAfterBreak="0">
+  <w:abstractNum w:abstractNumId="9" w15:restartNumberingAfterBreak="0">
     <w:nsid w:val="6C1A7650"/>
     <w:multiLevelType w:val="hybridMultilevel"/>
     <w:tmpl w:val="E5E4E7CC"/>
@@ -2523,7 +3221,7 @@
       </w:pPr>
     </w:lvl>
   </w:abstractNum>
-  <w:abstractNum w:abstractNumId="8" w15:restartNumberingAfterBreak="0">
+  <w:abstractNum w:abstractNumId="10" w15:restartNumberingAfterBreak="0">
     <w:nsid w:val="7F8739C3"/>
     <w:multiLevelType w:val="hybridMultilevel"/>
     <w:tmpl w:val="4C6E9646"/>
@@ -2736,30 +3434,36 @@
     </w:lvl>
   </w:abstractNum>
   <w:num w:numId="1" w16cid:durableId="41174008">
-    <w:abstractNumId w:val="8"/>
+    <w:abstractNumId w:val="10"/>
   </w:num>
   <w:num w:numId="2" w16cid:durableId="1633556473">
-    <w:abstractNumId w:val="6"/>
+    <w:abstractNumId w:val="8"/>
   </w:num>
   <w:num w:numId="3" w16cid:durableId="772438645">
     <w:abstractNumId w:val="0"/>
   </w:num>
   <w:num w:numId="4" w16cid:durableId="848641063">
+    <w:abstractNumId w:val="9"/>
+  </w:num>
+  <w:num w:numId="5" w16cid:durableId="78408996">
+    <w:abstractNumId w:val="6"/>
+  </w:num>
+  <w:num w:numId="6" w16cid:durableId="913665696">
+    <w:abstractNumId w:val="3"/>
+  </w:num>
+  <w:num w:numId="7" w16cid:durableId="1965841923">
     <w:abstractNumId w:val="7"/>
   </w:num>
-  <w:num w:numId="5" w16cid:durableId="78408996">
+  <w:num w:numId="8" w16cid:durableId="725953663">
+    <w:abstractNumId w:val="5"/>
+  </w:num>
+  <w:num w:numId="9" w16cid:durableId="913470942">
+    <w:abstractNumId w:val="2"/>
+  </w:num>
+  <w:num w:numId="10" w16cid:durableId="181090465">
     <w:abstractNumId w:val="4"/>
   </w:num>
-  <w:num w:numId="6" w16cid:durableId="913665696">
-    <w:abstractNumId w:val="2"/>
-  </w:num>
-  <w:num w:numId="7" w16cid:durableId="1965841923">
-    <w:abstractNumId w:val="5"/>
-  </w:num>
-  <w:num w:numId="8" w16cid:durableId="725953663">
-    <w:abstractNumId w:val="3"/>
-  </w:num>
-  <w:num w:numId="9" w16cid:durableId="913470942">
+  <w:num w:numId="11" w16cid:durableId="25566599">
     <w:abstractNumId w:val="1"/>
   </w:num>
 </w:numbering>

</xml_diff>

<commit_message>
Added the proper files for Assignment 4
</commit_message>
<xml_diff>
--- a/API/BDSE07-APi-0922_FrancisAbarca_A4/BDSE07-API-0922_FrancisAbarca_A4.docx
+++ b/API/BDSE07-APi-0922_FrancisAbarca_A4/BDSE07-API-0922_FrancisAbarca_A4.docx
@@ -1533,18 +1533,6 @@
         <w:jc w:val="both"/>
         <w:rPr>
           <w:rFonts w:ascii="Cambria" w:hAnsi="Cambria"/>
-          <w:sz w:val="24"/>
-          <w:szCs w:val="24"/>
-        </w:rPr>
-      </w:pPr>
-    </w:p>
-    <w:p>
-      <w:pPr>
-        <w:spacing w:after="0"/>
-        <w:ind w:left="-360"/>
-        <w:jc w:val="both"/>
-        <w:rPr>
-          <w:rFonts w:ascii="Cambria" w:hAnsi="Cambria"/>
           <w:b/>
           <w:bCs/>
           <w:sz w:val="32"/>
@@ -1559,6 +1547,7 @@
           <w:sz w:val="32"/>
           <w:szCs w:val="32"/>
         </w:rPr>
+        <w:lastRenderedPageBreak/>
         <w:t>Task Wise Solutions</w:t>
       </w:r>
     </w:p>
@@ -1594,31 +1583,86 @@
           <w:numId w:val="10"/>
         </w:numPr>
         <w:spacing w:after="0"/>
-        <w:jc w:val="both"/>
-        <w:rPr>
-          <w:rFonts w:ascii="Cambria" w:hAnsi="Cambria"/>
-          <w:sz w:val="24"/>
-          <w:szCs w:val="24"/>
-        </w:rPr>
-      </w:pPr>
-      <w:r>
-        <w:rPr>
-          <w:rFonts w:ascii="Cambria" w:hAnsi="Cambria"/>
-          <w:sz w:val="24"/>
-          <w:szCs w:val="24"/>
-        </w:rPr>
-        <w:t xml:space="preserve">Enter your </w:t>
-      </w:r>
-      <w:proofErr w:type="gramStart"/>
-      <w:r>
-        <w:rPr>
-          <w:rFonts w:ascii="Cambria" w:hAnsi="Cambria"/>
-          <w:sz w:val="24"/>
-          <w:szCs w:val="24"/>
-        </w:rPr>
-        <w:t>Email</w:t>
-      </w:r>
-      <w:proofErr w:type="gramEnd"/>
+        <w:rPr>
+          <w:rFonts w:ascii="Cambria" w:hAnsi="Cambria"/>
+          <w:sz w:val="24"/>
+          <w:szCs w:val="24"/>
+        </w:rPr>
+      </w:pPr>
+      <w:r>
+        <w:rPr>
+          <w:rFonts w:ascii="Cambria" w:hAnsi="Cambria"/>
+          <w:sz w:val="24"/>
+          <w:szCs w:val="24"/>
+        </w:rPr>
+        <w:t xml:space="preserve">Sign In with Google or </w:t>
+      </w:r>
+      <w:r>
+        <w:rPr>
+          <w:rFonts w:ascii="Cambria" w:hAnsi="Cambria"/>
+          <w:sz w:val="24"/>
+          <w:szCs w:val="24"/>
+        </w:rPr>
+        <w:t>c</w:t>
+      </w:r>
+      <w:r>
+        <w:rPr>
+          <w:rFonts w:ascii="Cambria" w:hAnsi="Cambria"/>
+          <w:sz w:val="24"/>
+          <w:szCs w:val="24"/>
+        </w:rPr>
+        <w:t>reate a new account</w:t>
+      </w:r>
+      <w:r>
+        <w:rPr>
+          <w:rFonts w:ascii="Cambria" w:hAnsi="Cambria"/>
+          <w:sz w:val="24"/>
+          <w:szCs w:val="24"/>
+        </w:rPr>
+        <w:br/>
+      </w:r>
+      <w:r>
+        <w:rPr>
+          <w:rFonts w:ascii="Cambria" w:hAnsi="Cambria"/>
+          <w:sz w:val="24"/>
+          <w:szCs w:val="24"/>
+        </w:rPr>
+        <w:drawing>
+          <wp:inline distT="0" distB="0" distL="0" distR="0" wp14:anchorId="46B7E990" wp14:editId="1704B801">
+            <wp:extent cx="2895600" cy="3216453"/>
+            <wp:effectExtent l="0" t="0" r="0" b="3175"/>
+            <wp:docPr id="209591748" name="Picture 1" descr="A screenshot of a login box&#10;&#10;Description automatically generated with low confidence"/>
+            <wp:cNvGraphicFramePr>
+              <a:graphicFrameLocks xmlns:a="http://schemas.openxmlformats.org/drawingml/2006/main" noChangeAspect="1"/>
+            </wp:cNvGraphicFramePr>
+            <a:graphic xmlns:a="http://schemas.openxmlformats.org/drawingml/2006/main">
+              <a:graphicData uri="http://schemas.openxmlformats.org/drawingml/2006/picture">
+                <pic:pic xmlns:pic="http://schemas.openxmlformats.org/drawingml/2006/picture">
+                  <pic:nvPicPr>
+                    <pic:cNvPr id="209591748" name="Picture 1" descr="A screenshot of a login box&#10;&#10;Description automatically generated with low confidence"/>
+                    <pic:cNvPicPr/>
+                  </pic:nvPicPr>
+                  <pic:blipFill>
+                    <a:blip r:embed="rId9"/>
+                    <a:stretch>
+                      <a:fillRect/>
+                    </a:stretch>
+                  </pic:blipFill>
+                  <pic:spPr>
+                    <a:xfrm>
+                      <a:off x="0" y="0"/>
+                      <a:ext cx="2900151" cy="3221508"/>
+                    </a:xfrm>
+                    <a:prstGeom prst="rect">
+                      <a:avLst/>
+                    </a:prstGeom>
+                  </pic:spPr>
+                </pic:pic>
+              </a:graphicData>
+            </a:graphic>
+          </wp:inline>
+        </w:drawing>
+      </w:r>
     </w:p>
     <w:p>
       <w:pPr>
@@ -1628,7 +1672,6 @@
           <w:numId w:val="10"/>
         </w:numPr>
         <w:spacing w:after="0"/>
-        <w:jc w:val="both"/>
         <w:rPr>
           <w:rFonts w:ascii="Cambria" w:hAnsi="Cambria"/>
           <w:sz w:val="24"/>
@@ -1642,6 +1685,98 @@
           <w:szCs w:val="24"/>
         </w:rPr>
         <w:t>Create a Workspace</w:t>
+      </w:r>
+      <w:r>
+        <w:rPr>
+          <w:rFonts w:ascii="Cambria" w:hAnsi="Cambria"/>
+          <w:sz w:val="24"/>
+          <w:szCs w:val="24"/>
+        </w:rPr>
+        <w:br/>
+      </w:r>
+      <w:r>
+        <w:rPr>
+          <w:rFonts w:ascii="Cambria" w:hAnsi="Cambria"/>
+          <w:sz w:val="24"/>
+          <w:szCs w:val="24"/>
+        </w:rPr>
+        <w:drawing>
+          <wp:inline distT="0" distB="0" distL="0" distR="0" wp14:anchorId="0BC26063" wp14:editId="662AF004">
+            <wp:extent cx="3657600" cy="2016016"/>
+            <wp:effectExtent l="0" t="0" r="0" b="3810"/>
+            <wp:docPr id="1765619521" name="Picture 1" descr="A screenshot of a website&#10;&#10;Description automatically generated with low confidence"/>
+            <wp:cNvGraphicFramePr>
+              <a:graphicFrameLocks xmlns:a="http://schemas.openxmlformats.org/drawingml/2006/main" noChangeAspect="1"/>
+            </wp:cNvGraphicFramePr>
+            <a:graphic xmlns:a="http://schemas.openxmlformats.org/drawingml/2006/main">
+              <a:graphicData uri="http://schemas.openxmlformats.org/drawingml/2006/picture">
+                <pic:pic xmlns:pic="http://schemas.openxmlformats.org/drawingml/2006/picture">
+                  <pic:nvPicPr>
+                    <pic:cNvPr id="1765619521" name="Picture 1" descr="A screenshot of a website&#10;&#10;Description automatically generated with low confidence"/>
+                    <pic:cNvPicPr/>
+                  </pic:nvPicPr>
+                  <pic:blipFill>
+                    <a:blip r:embed="rId10"/>
+                    <a:stretch>
+                      <a:fillRect/>
+                    </a:stretch>
+                  </pic:blipFill>
+                  <pic:spPr>
+                    <a:xfrm>
+                      <a:off x="0" y="0"/>
+                      <a:ext cx="3668552" cy="2022053"/>
+                    </a:xfrm>
+                    <a:prstGeom prst="rect">
+                      <a:avLst/>
+                    </a:prstGeom>
+                  </pic:spPr>
+                </pic:pic>
+              </a:graphicData>
+            </a:graphic>
+          </wp:inline>
+        </w:drawing>
+      </w:r>
+      <w:r>
+        <w:rPr>
+          <w:rFonts w:ascii="Cambria" w:hAnsi="Cambria"/>
+          <w:sz w:val="24"/>
+          <w:szCs w:val="24"/>
+        </w:rPr>
+        <w:drawing>
+          <wp:inline distT="0" distB="0" distL="0" distR="0" wp14:anchorId="0C7F2ED7" wp14:editId="4FD38AEA">
+            <wp:extent cx="3648976" cy="2164080"/>
+            <wp:effectExtent l="0" t="0" r="8890" b="7620"/>
+            <wp:docPr id="549040905" name="Picture 1" descr="A screenshot of a computer screen&#10;&#10;Description automatically generated with low confidence"/>
+            <wp:cNvGraphicFramePr>
+              <a:graphicFrameLocks xmlns:a="http://schemas.openxmlformats.org/drawingml/2006/main" noChangeAspect="1"/>
+            </wp:cNvGraphicFramePr>
+            <a:graphic xmlns:a="http://schemas.openxmlformats.org/drawingml/2006/main">
+              <a:graphicData uri="http://schemas.openxmlformats.org/drawingml/2006/picture">
+                <pic:pic xmlns:pic="http://schemas.openxmlformats.org/drawingml/2006/picture">
+                  <pic:nvPicPr>
+                    <pic:cNvPr id="549040905" name="Picture 1" descr="A screenshot of a computer screen&#10;&#10;Description automatically generated with low confidence"/>
+                    <pic:cNvPicPr/>
+                  </pic:nvPicPr>
+                  <pic:blipFill>
+                    <a:blip r:embed="rId11"/>
+                    <a:stretch>
+                      <a:fillRect/>
+                    </a:stretch>
+                  </pic:blipFill>
+                  <pic:spPr>
+                    <a:xfrm>
+                      <a:off x="0" y="0"/>
+                      <a:ext cx="3667350" cy="2174977"/>
+                    </a:xfrm>
+                    <a:prstGeom prst="rect">
+                      <a:avLst/>
+                    </a:prstGeom>
+                  </pic:spPr>
+                </pic:pic>
+              </a:graphicData>
+            </a:graphic>
+          </wp:inline>
+        </w:drawing>
       </w:r>
     </w:p>
     <w:p>
@@ -1652,31 +1787,67 @@
           <w:numId w:val="10"/>
         </w:numPr>
         <w:spacing w:after="0"/>
-        <w:jc w:val="both"/>
-        <w:rPr>
-          <w:rFonts w:ascii="Cambria" w:hAnsi="Cambria"/>
-          <w:sz w:val="24"/>
-          <w:szCs w:val="24"/>
-        </w:rPr>
-      </w:pPr>
-      <w:r>
-        <w:rPr>
-          <w:rFonts w:ascii="Cambria" w:hAnsi="Cambria"/>
-          <w:sz w:val="24"/>
-          <w:szCs w:val="24"/>
-        </w:rPr>
-        <w:t xml:space="preserve">Enter your company </w:t>
-      </w:r>
-      <w:proofErr w:type="gramStart"/>
-      <w:r>
-        <w:rPr>
-          <w:rFonts w:ascii="Cambria" w:hAnsi="Cambria"/>
-          <w:sz w:val="24"/>
-          <w:szCs w:val="24"/>
-        </w:rPr>
-        <w:t>name</w:t>
-      </w:r>
-      <w:proofErr w:type="gramEnd"/>
+        <w:rPr>
+          <w:rFonts w:ascii="Cambria" w:hAnsi="Cambria"/>
+          <w:sz w:val="24"/>
+          <w:szCs w:val="24"/>
+        </w:rPr>
+      </w:pPr>
+      <w:r>
+        <w:rPr>
+          <w:rFonts w:ascii="Cambria" w:hAnsi="Cambria"/>
+          <w:sz w:val="24"/>
+          <w:szCs w:val="24"/>
+        </w:rPr>
+        <w:lastRenderedPageBreak/>
+        <w:t>Enter your company name</w:t>
+      </w:r>
+      <w:r>
+        <w:rPr>
+          <w:noProof/>
+        </w:rPr>
+        <w:t xml:space="preserve"> </w:t>
+      </w:r>
+      <w:r>
+        <w:rPr>
+          <w:noProof/>
+        </w:rPr>
+        <w:drawing>
+          <wp:inline distT="0" distB="0" distL="0" distR="0" wp14:anchorId="6ACA4C03" wp14:editId="4F29A557">
+            <wp:extent cx="4922520" cy="2414358"/>
+            <wp:effectExtent l="0" t="0" r="0" b="5080"/>
+            <wp:docPr id="1851338951" name="Picture 1" descr="A screenshot of a computer&#10;&#10;Description automatically generated with medium confidence"/>
+            <wp:cNvGraphicFramePr>
+              <a:graphicFrameLocks xmlns:a="http://schemas.openxmlformats.org/drawingml/2006/main" noChangeAspect="1"/>
+            </wp:cNvGraphicFramePr>
+            <a:graphic xmlns:a="http://schemas.openxmlformats.org/drawingml/2006/main">
+              <a:graphicData uri="http://schemas.openxmlformats.org/drawingml/2006/picture">
+                <pic:pic xmlns:pic="http://schemas.openxmlformats.org/drawingml/2006/picture">
+                  <pic:nvPicPr>
+                    <pic:cNvPr id="1851338951" name="Picture 1" descr="A screenshot of a computer&#10;&#10;Description automatically generated with medium confidence"/>
+                    <pic:cNvPicPr/>
+                  </pic:nvPicPr>
+                  <pic:blipFill>
+                    <a:blip r:embed="rId12"/>
+                    <a:stretch>
+                      <a:fillRect/>
+                    </a:stretch>
+                  </pic:blipFill>
+                  <pic:spPr>
+                    <a:xfrm>
+                      <a:off x="0" y="0"/>
+                      <a:ext cx="4929905" cy="2417980"/>
+                    </a:xfrm>
+                    <a:prstGeom prst="rect">
+                      <a:avLst/>
+                    </a:prstGeom>
+                  </pic:spPr>
+                </pic:pic>
+              </a:graphicData>
+            </a:graphic>
+          </wp:inline>
+        </w:drawing>
+      </w:r>
     </w:p>
     <w:p>
       <w:pPr>
@@ -1686,31 +1857,68 @@
           <w:numId w:val="10"/>
         </w:numPr>
         <w:spacing w:after="0"/>
-        <w:jc w:val="both"/>
-        <w:rPr>
-          <w:rFonts w:ascii="Cambria" w:hAnsi="Cambria"/>
-          <w:sz w:val="24"/>
-          <w:szCs w:val="24"/>
-        </w:rPr>
-      </w:pPr>
-      <w:r>
-        <w:rPr>
-          <w:rFonts w:ascii="Cambria" w:hAnsi="Cambria"/>
-          <w:sz w:val="24"/>
-          <w:szCs w:val="24"/>
-        </w:rPr>
-        <w:t xml:space="preserve">Create your own </w:t>
-      </w:r>
-      <w:proofErr w:type="gramStart"/>
-      <w:r>
-        <w:rPr>
-          <w:rFonts w:ascii="Cambria" w:hAnsi="Cambria"/>
-          <w:sz w:val="24"/>
-          <w:szCs w:val="24"/>
-        </w:rPr>
-        <w:t>profile</w:t>
-      </w:r>
-      <w:proofErr w:type="gramEnd"/>
+        <w:rPr>
+          <w:rFonts w:ascii="Cambria" w:hAnsi="Cambria"/>
+          <w:sz w:val="24"/>
+          <w:szCs w:val="24"/>
+        </w:rPr>
+      </w:pPr>
+      <w:r>
+        <w:rPr>
+          <w:rFonts w:ascii="Cambria" w:hAnsi="Cambria"/>
+          <w:sz w:val="24"/>
+          <w:szCs w:val="24"/>
+        </w:rPr>
+        <w:t>Create your own profile</w:t>
+      </w:r>
+      <w:r>
+        <w:rPr>
+          <w:noProof/>
+        </w:rPr>
+        <w:t xml:space="preserve"> </w:t>
+      </w:r>
+      <w:r>
+        <w:rPr>
+          <w:rFonts w:ascii="Cambria" w:hAnsi="Cambria"/>
+          <w:sz w:val="24"/>
+          <w:szCs w:val="24"/>
+        </w:rPr>
+        <w:drawing>
+          <wp:inline distT="0" distB="0" distL="0" distR="0" wp14:anchorId="2BCD750F" wp14:editId="575BF99C">
+            <wp:extent cx="4927833" cy="3017520"/>
+            <wp:effectExtent l="0" t="0" r="6350" b="0"/>
+            <wp:docPr id="1115317085" name="Picture 1" descr="A screenshot of a video chat&#10;&#10;Description automatically generated with medium confidence"/>
+            <wp:cNvGraphicFramePr>
+              <a:graphicFrameLocks xmlns:a="http://schemas.openxmlformats.org/drawingml/2006/main" noChangeAspect="1"/>
+            </wp:cNvGraphicFramePr>
+            <a:graphic xmlns:a="http://schemas.openxmlformats.org/drawingml/2006/main">
+              <a:graphicData uri="http://schemas.openxmlformats.org/drawingml/2006/picture">
+                <pic:pic xmlns:pic="http://schemas.openxmlformats.org/drawingml/2006/picture">
+                  <pic:nvPicPr>
+                    <pic:cNvPr id="1115317085" name="Picture 1" descr="A screenshot of a video chat&#10;&#10;Description automatically generated with medium confidence"/>
+                    <pic:cNvPicPr/>
+                  </pic:nvPicPr>
+                  <pic:blipFill>
+                    <a:blip r:embed="rId13"/>
+                    <a:stretch>
+                      <a:fillRect/>
+                    </a:stretch>
+                  </pic:blipFill>
+                  <pic:spPr>
+                    <a:xfrm>
+                      <a:off x="0" y="0"/>
+                      <a:ext cx="4933656" cy="3021086"/>
+                    </a:xfrm>
+                    <a:prstGeom prst="rect">
+                      <a:avLst/>
+                    </a:prstGeom>
+                  </pic:spPr>
+                </pic:pic>
+              </a:graphicData>
+            </a:graphic>
+          </wp:inline>
+        </w:drawing>
+      </w:r>
     </w:p>
     <w:p>
       <w:pPr>
@@ -1720,7 +1928,6 @@
           <w:numId w:val="10"/>
         </w:numPr>
         <w:spacing w:after="0"/>
-        <w:jc w:val="both"/>
         <w:rPr>
           <w:rFonts w:ascii="Cambria" w:hAnsi="Cambria"/>
           <w:sz w:val="24"/>
@@ -1734,6 +1941,54 @@
           <w:szCs w:val="24"/>
         </w:rPr>
         <w:t>Create a Project Title</w:t>
+      </w:r>
+      <w:r>
+        <w:rPr>
+          <w:noProof/>
+        </w:rPr>
+        <w:t xml:space="preserve"> </w:t>
+      </w:r>
+      <w:r>
+        <w:rPr>
+          <w:rFonts w:ascii="Cambria" w:hAnsi="Cambria"/>
+          <w:sz w:val="24"/>
+          <w:szCs w:val="24"/>
+        </w:rPr>
+        <w:drawing>
+          <wp:inline distT="0" distB="0" distL="0" distR="0" wp14:anchorId="6B2394BC" wp14:editId="256DF129">
+            <wp:extent cx="4914900" cy="2300626"/>
+            <wp:effectExtent l="0" t="0" r="0" b="4445"/>
+            <wp:docPr id="589615118" name="Picture 1" descr="A screenshot of a computer&#10;&#10;Description automatically generated"/>
+            <wp:cNvGraphicFramePr>
+              <a:graphicFrameLocks xmlns:a="http://schemas.openxmlformats.org/drawingml/2006/main" noChangeAspect="1"/>
+            </wp:cNvGraphicFramePr>
+            <a:graphic xmlns:a="http://schemas.openxmlformats.org/drawingml/2006/main">
+              <a:graphicData uri="http://schemas.openxmlformats.org/drawingml/2006/picture">
+                <pic:pic xmlns:pic="http://schemas.openxmlformats.org/drawingml/2006/picture">
+                  <pic:nvPicPr>
+                    <pic:cNvPr id="589615118" name="Picture 1" descr="A screenshot of a computer&#10;&#10;Description automatically generated"/>
+                    <pic:cNvPicPr/>
+                  </pic:nvPicPr>
+                  <pic:blipFill>
+                    <a:blip r:embed="rId14"/>
+                    <a:stretch>
+                      <a:fillRect/>
+                    </a:stretch>
+                  </pic:blipFill>
+                  <pic:spPr>
+                    <a:xfrm>
+                      <a:off x="0" y="0"/>
+                      <a:ext cx="4922599" cy="2304230"/>
+                    </a:xfrm>
+                    <a:prstGeom prst="rect">
+                      <a:avLst/>
+                    </a:prstGeom>
+                  </pic:spPr>
+                </pic:pic>
+              </a:graphicData>
+            </a:graphic>
+          </wp:inline>
+        </w:drawing>
       </w:r>
     </w:p>
     <w:p>
@@ -1744,13 +1999,69 @@
           <w:numId w:val="10"/>
         </w:numPr>
         <w:spacing w:after="0"/>
-        <w:jc w:val="both"/>
-        <w:rPr>
-          <w:rFonts w:ascii="Cambria" w:hAnsi="Cambria"/>
-          <w:sz w:val="24"/>
-          <w:szCs w:val="24"/>
-        </w:rPr>
-      </w:pPr>
+        <w:rPr>
+          <w:rFonts w:ascii="Cambria" w:hAnsi="Cambria"/>
+          <w:sz w:val="24"/>
+          <w:szCs w:val="24"/>
+        </w:rPr>
+      </w:pPr>
+      <w:r>
+        <w:rPr>
+          <w:rFonts w:ascii="Cambria" w:hAnsi="Cambria"/>
+          <w:sz w:val="24"/>
+          <w:szCs w:val="24"/>
+        </w:rPr>
+        <w:lastRenderedPageBreak/>
+        <w:t>Finished Result</w:t>
+      </w:r>
+      <w:r>
+        <w:rPr>
+          <w:noProof/>
+        </w:rPr>
+        <w:t xml:space="preserve"> </w:t>
+      </w:r>
+      <w:r>
+        <w:rPr>
+          <w:rFonts w:ascii="Cambria" w:hAnsi="Cambria"/>
+          <w:sz w:val="24"/>
+          <w:szCs w:val="24"/>
+        </w:rPr>
+        <w:drawing>
+          <wp:inline distT="0" distB="0" distL="0" distR="0" wp14:anchorId="5FDF5DDF" wp14:editId="014DA58B">
+            <wp:extent cx="5029200" cy="2115095"/>
+            <wp:effectExtent l="0" t="0" r="0" b="0"/>
+            <wp:docPr id="273603293" name="Picture 1" descr="A screenshot of a computer&#10;&#10;Description automatically generated"/>
+            <wp:cNvGraphicFramePr>
+              <a:graphicFrameLocks xmlns:a="http://schemas.openxmlformats.org/drawingml/2006/main" noChangeAspect="1"/>
+            </wp:cNvGraphicFramePr>
+            <a:graphic xmlns:a="http://schemas.openxmlformats.org/drawingml/2006/main">
+              <a:graphicData uri="http://schemas.openxmlformats.org/drawingml/2006/picture">
+                <pic:pic xmlns:pic="http://schemas.openxmlformats.org/drawingml/2006/picture">
+                  <pic:nvPicPr>
+                    <pic:cNvPr id="273603293" name="Picture 1" descr="A screenshot of a computer&#10;&#10;Description automatically generated"/>
+                    <pic:cNvPicPr/>
+                  </pic:nvPicPr>
+                  <pic:blipFill>
+                    <a:blip r:embed="rId15"/>
+                    <a:stretch>
+                      <a:fillRect/>
+                    </a:stretch>
+                  </pic:blipFill>
+                  <pic:spPr>
+                    <a:xfrm>
+                      <a:off x="0" y="0"/>
+                      <a:ext cx="5038492" cy="2119003"/>
+                    </a:xfrm>
+                    <a:prstGeom prst="rect">
+                      <a:avLst/>
+                    </a:prstGeom>
+                  </pic:spPr>
+                </pic:pic>
+              </a:graphicData>
+            </a:graphic>
+          </wp:inline>
+        </w:drawing>
+      </w:r>
     </w:p>
     <w:p>
       <w:pPr>
@@ -1811,9 +2122,9 @@
           <w:szCs w:val="24"/>
         </w:rPr>
         <w:drawing>
-          <wp:inline distT="0" distB="0" distL="0" distR="0" wp14:anchorId="23AA9792" wp14:editId="4232E471">
-            <wp:extent cx="5129017" cy="3329940"/>
-            <wp:effectExtent l="0" t="0" r="0" b="3810"/>
+          <wp:inline distT="0" distB="0" distL="0" distR="0" wp14:anchorId="23AA9792" wp14:editId="586827DE">
+            <wp:extent cx="4648200" cy="3017776"/>
+            <wp:effectExtent l="0" t="0" r="0" b="0"/>
             <wp:docPr id="813943321" name="Picture 1" descr="A screenshot of a computer&#10;&#10;Description automatically generated with medium confidence"/>
             <wp:cNvGraphicFramePr>
               <a:graphicFrameLocks xmlns:a="http://schemas.openxmlformats.org/drawingml/2006/main" noChangeAspect="1"/>
@@ -1826,7 +2137,7 @@
                     <pic:cNvPicPr/>
                   </pic:nvPicPr>
                   <pic:blipFill>
-                    <a:blip r:embed="rId9"/>
+                    <a:blip r:embed="rId16"/>
                     <a:stretch>
                       <a:fillRect/>
                     </a:stretch>
@@ -1834,7 +2145,7 @@
                   <pic:spPr>
                     <a:xfrm>
                       <a:off x="0" y="0"/>
-                      <a:ext cx="5136320" cy="3334681"/>
+                      <a:ext cx="4672332" cy="3033443"/>
                     </a:xfrm>
                     <a:prstGeom prst="rect">
                       <a:avLst/>
@@ -1897,7 +2208,7 @@
                     <pic:cNvPicPr/>
                   </pic:nvPicPr>
                   <pic:blipFill>
-                    <a:blip r:embed="rId10"/>
+                    <a:blip r:embed="rId17"/>
                     <a:stretch>
                       <a:fillRect/>
                     </a:stretch>
@@ -1979,7 +2290,7 @@
                     <pic:cNvPicPr/>
                   </pic:nvPicPr>
                   <pic:blipFill>
-                    <a:blip r:embed="rId11"/>
+                    <a:blip r:embed="rId18"/>
                     <a:stretch>
                       <a:fillRect/>
                     </a:stretch>
@@ -2014,6 +2325,122 @@
           <w:szCs w:val="24"/>
         </w:rPr>
       </w:pPr>
+      <w:r>
+        <w:rPr>
+          <w:rFonts w:ascii="Cambria" w:hAnsi="Cambria"/>
+          <w:sz w:val="24"/>
+          <w:szCs w:val="24"/>
+        </w:rPr>
+        <w:t>After creating the app, open your app and below Features, select Incoming Webhooks</w:t>
+      </w:r>
+      <w:r>
+        <w:rPr>
+          <w:noProof/>
+        </w:rPr>
+        <w:t xml:space="preserve"> </w:t>
+      </w:r>
+      <w:r>
+        <w:rPr>
+          <w:rFonts w:ascii="Cambria" w:hAnsi="Cambria"/>
+          <w:sz w:val="24"/>
+          <w:szCs w:val="24"/>
+        </w:rPr>
+        <w:drawing>
+          <wp:inline distT="0" distB="0" distL="0" distR="0" wp14:anchorId="7ECBD5AB" wp14:editId="266A5428">
+            <wp:extent cx="5193886" cy="3147060"/>
+            <wp:effectExtent l="0" t="0" r="6985" b="0"/>
+            <wp:docPr id="1328819542" name="Picture 1" descr="A screenshot of a computer&#10;&#10;Description automatically generated with medium confidence"/>
+            <wp:cNvGraphicFramePr>
+              <a:graphicFrameLocks xmlns:a="http://schemas.openxmlformats.org/drawingml/2006/main" noChangeAspect="1"/>
+            </wp:cNvGraphicFramePr>
+            <a:graphic xmlns:a="http://schemas.openxmlformats.org/drawingml/2006/main">
+              <a:graphicData uri="http://schemas.openxmlformats.org/drawingml/2006/picture">
+                <pic:pic xmlns:pic="http://schemas.openxmlformats.org/drawingml/2006/picture">
+                  <pic:nvPicPr>
+                    <pic:cNvPr id="1328819542" name="Picture 1" descr="A screenshot of a computer&#10;&#10;Description automatically generated with medium confidence"/>
+                    <pic:cNvPicPr/>
+                  </pic:nvPicPr>
+                  <pic:blipFill>
+                    <a:blip r:embed="rId19"/>
+                    <a:stretch>
+                      <a:fillRect/>
+                    </a:stretch>
+                  </pic:blipFill>
+                  <pic:spPr>
+                    <a:xfrm>
+                      <a:off x="0" y="0"/>
+                      <a:ext cx="5207081" cy="3155055"/>
+                    </a:xfrm>
+                    <a:prstGeom prst="rect">
+                      <a:avLst/>
+                    </a:prstGeom>
+                  </pic:spPr>
+                </pic:pic>
+              </a:graphicData>
+            </a:graphic>
+          </wp:inline>
+        </w:drawing>
+      </w:r>
+    </w:p>
+    <w:p>
+      <w:pPr>
+        <w:spacing w:after="0"/>
+        <w:rPr>
+          <w:rFonts w:ascii="Cambria" w:hAnsi="Cambria"/>
+          <w:sz w:val="24"/>
+          <w:szCs w:val="24"/>
+        </w:rPr>
+      </w:pPr>
+    </w:p>
+    <w:p>
+      <w:pPr>
+        <w:spacing w:after="0"/>
+        <w:rPr>
+          <w:rFonts w:ascii="Cambria" w:hAnsi="Cambria"/>
+          <w:sz w:val="24"/>
+          <w:szCs w:val="24"/>
+        </w:rPr>
+      </w:pPr>
+    </w:p>
+    <w:p>
+      <w:pPr>
+        <w:spacing w:after="0"/>
+        <w:rPr>
+          <w:rFonts w:ascii="Cambria" w:hAnsi="Cambria"/>
+          <w:sz w:val="24"/>
+          <w:szCs w:val="24"/>
+        </w:rPr>
+      </w:pPr>
+    </w:p>
+    <w:p>
+      <w:pPr>
+        <w:spacing w:after="0"/>
+        <w:rPr>
+          <w:rFonts w:ascii="Cambria" w:hAnsi="Cambria"/>
+          <w:sz w:val="24"/>
+          <w:szCs w:val="24"/>
+        </w:rPr>
+      </w:pPr>
+    </w:p>
+    <w:p>
+      <w:pPr>
+        <w:spacing w:after="0"/>
+        <w:rPr>
+          <w:rFonts w:ascii="Cambria" w:hAnsi="Cambria"/>
+          <w:sz w:val="24"/>
+          <w:szCs w:val="24"/>
+        </w:rPr>
+      </w:pPr>
+    </w:p>
+    <w:p>
+      <w:pPr>
+        <w:spacing w:after="0"/>
+        <w:rPr>
+          <w:rFonts w:ascii="Cambria" w:hAnsi="Cambria"/>
+          <w:sz w:val="24"/>
+          <w:szCs w:val="24"/>
+        </w:rPr>
+      </w:pPr>
     </w:p>
     <w:p>
       <w:pPr>
@@ -2036,6 +2463,7 @@
           <w:sz w:val="24"/>
           <w:szCs w:val="24"/>
         </w:rPr>
+        <w:lastRenderedPageBreak/>
         <w:t>Enabling Webhook in App</w:t>
       </w:r>
     </w:p>
@@ -2043,9 +2471,236 @@
       <w:pPr>
         <w:pStyle w:val="ListParagraph"/>
         <w:numPr>
-          <w:ilvl w:val="0"/>
-          <w:numId w:val="11"/>
+          <w:ilvl w:val="1"/>
+          <w:numId w:val="9"/>
         </w:numPr>
+        <w:spacing w:after="0"/>
+        <w:rPr>
+          <w:rFonts w:ascii="Cambria" w:hAnsi="Cambria"/>
+          <w:sz w:val="24"/>
+          <w:szCs w:val="24"/>
+        </w:rPr>
+      </w:pPr>
+      <w:r>
+        <w:rPr>
+          <w:rFonts w:ascii="Cambria" w:hAnsi="Cambria"/>
+          <w:sz w:val="24"/>
+          <w:szCs w:val="24"/>
+        </w:rPr>
+        <w:t>Select “Add New Webhook to Workspace”</w:t>
+      </w:r>
+      <w:r>
+        <w:rPr>
+          <w:rFonts w:ascii="Cambria" w:hAnsi="Cambria"/>
+          <w:sz w:val="24"/>
+          <w:szCs w:val="24"/>
+        </w:rPr>
+        <w:br/>
+      </w:r>
+      <w:r>
+        <w:rPr>
+          <w:rFonts w:ascii="Cambria" w:hAnsi="Cambria"/>
+          <w:sz w:val="24"/>
+          <w:szCs w:val="24"/>
+        </w:rPr>
+        <w:drawing>
+          <wp:inline distT="0" distB="0" distL="0" distR="0" wp14:anchorId="44083D4A" wp14:editId="0B241215">
+            <wp:extent cx="4994616" cy="6240780"/>
+            <wp:effectExtent l="0" t="0" r="0" b="7620"/>
+            <wp:docPr id="1731363515" name="Picture 1" descr="A screenshot of a webpage&#10;&#10;Description automatically generated with medium confidence"/>
+            <wp:cNvGraphicFramePr>
+              <a:graphicFrameLocks xmlns:a="http://schemas.openxmlformats.org/drawingml/2006/main" noChangeAspect="1"/>
+            </wp:cNvGraphicFramePr>
+            <a:graphic xmlns:a="http://schemas.openxmlformats.org/drawingml/2006/main">
+              <a:graphicData uri="http://schemas.openxmlformats.org/drawingml/2006/picture">
+                <pic:pic xmlns:pic="http://schemas.openxmlformats.org/drawingml/2006/picture">
+                  <pic:nvPicPr>
+                    <pic:cNvPr id="1731363515" name="Picture 1" descr="A screenshot of a webpage&#10;&#10;Description automatically generated with medium confidence"/>
+                    <pic:cNvPicPr/>
+                  </pic:nvPicPr>
+                  <pic:blipFill>
+                    <a:blip r:embed="rId20"/>
+                    <a:stretch>
+                      <a:fillRect/>
+                    </a:stretch>
+                  </pic:blipFill>
+                  <pic:spPr>
+                    <a:xfrm>
+                      <a:off x="0" y="0"/>
+                      <a:ext cx="5002809" cy="6251017"/>
+                    </a:xfrm>
+                    <a:prstGeom prst="rect">
+                      <a:avLst/>
+                    </a:prstGeom>
+                  </pic:spPr>
+                </pic:pic>
+              </a:graphicData>
+            </a:graphic>
+          </wp:inline>
+        </w:drawing>
+      </w:r>
+    </w:p>
+    <w:p>
+      <w:pPr>
+        <w:pStyle w:val="ListParagraph"/>
+        <w:numPr>
+          <w:ilvl w:val="1"/>
+          <w:numId w:val="9"/>
+        </w:numPr>
+        <w:spacing w:after="0"/>
+        <w:rPr>
+          <w:rFonts w:ascii="Cambria" w:hAnsi="Cambria"/>
+          <w:sz w:val="24"/>
+          <w:szCs w:val="24"/>
+        </w:rPr>
+      </w:pPr>
+      <w:r>
+        <w:rPr>
+          <w:rFonts w:ascii="Cambria" w:hAnsi="Cambria"/>
+          <w:sz w:val="24"/>
+          <w:szCs w:val="24"/>
+        </w:rPr>
+        <w:lastRenderedPageBreak/>
+        <w:t>Select the appropriate channel for the App to post.</w:t>
+      </w:r>
+      <w:r>
+        <w:rPr>
+          <w:rFonts w:ascii="Cambria" w:hAnsi="Cambria"/>
+          <w:sz w:val="24"/>
+          <w:szCs w:val="24"/>
+        </w:rPr>
+        <w:drawing>
+          <wp:inline distT="0" distB="0" distL="0" distR="0" wp14:anchorId="01D66D13" wp14:editId="1A232348">
+            <wp:extent cx="4754880" cy="4414787"/>
+            <wp:effectExtent l="0" t="0" r="7620" b="5080"/>
+            <wp:docPr id="1463572179" name="Picture 1" descr="A screenshot of a computer&#10;&#10;Description automatically generated with low confidence"/>
+            <wp:cNvGraphicFramePr>
+              <a:graphicFrameLocks xmlns:a="http://schemas.openxmlformats.org/drawingml/2006/main" noChangeAspect="1"/>
+            </wp:cNvGraphicFramePr>
+            <a:graphic xmlns:a="http://schemas.openxmlformats.org/drawingml/2006/main">
+              <a:graphicData uri="http://schemas.openxmlformats.org/drawingml/2006/picture">
+                <pic:pic xmlns:pic="http://schemas.openxmlformats.org/drawingml/2006/picture">
+                  <pic:nvPicPr>
+                    <pic:cNvPr id="1463572179" name="Picture 1" descr="A screenshot of a computer&#10;&#10;Description automatically generated with low confidence"/>
+                    <pic:cNvPicPr/>
+                  </pic:nvPicPr>
+                  <pic:blipFill>
+                    <a:blip r:embed="rId21"/>
+                    <a:stretch>
+                      <a:fillRect/>
+                    </a:stretch>
+                  </pic:blipFill>
+                  <pic:spPr>
+                    <a:xfrm>
+                      <a:off x="0" y="0"/>
+                      <a:ext cx="4759851" cy="4419402"/>
+                    </a:xfrm>
+                    <a:prstGeom prst="rect">
+                      <a:avLst/>
+                    </a:prstGeom>
+                  </pic:spPr>
+                </pic:pic>
+              </a:graphicData>
+            </a:graphic>
+          </wp:inline>
+        </w:drawing>
+      </w:r>
+    </w:p>
+    <w:p>
+      <w:pPr>
+        <w:pStyle w:val="ListParagraph"/>
+        <w:numPr>
+          <w:ilvl w:val="1"/>
+          <w:numId w:val="9"/>
+        </w:numPr>
+        <w:spacing w:after="0"/>
+        <w:rPr>
+          <w:rFonts w:ascii="Cambria" w:hAnsi="Cambria"/>
+          <w:sz w:val="24"/>
+          <w:szCs w:val="24"/>
+        </w:rPr>
+      </w:pPr>
+      <w:r>
+        <w:rPr>
+          <w:rFonts w:ascii="Cambria" w:hAnsi="Cambria"/>
+          <w:sz w:val="24"/>
+          <w:szCs w:val="24"/>
+        </w:rPr>
+        <w:t>Copy the Webhook URL</w:t>
+      </w:r>
+      <w:r>
+        <w:rPr>
+          <w:noProof/>
+        </w:rPr>
+        <w:t xml:space="preserve"> </w:t>
+      </w:r>
+      <w:r>
+        <w:rPr>
+          <w:rFonts w:ascii="Cambria" w:hAnsi="Cambria"/>
+          <w:sz w:val="24"/>
+          <w:szCs w:val="24"/>
+        </w:rPr>
+        <w:drawing>
+          <wp:inline distT="0" distB="0" distL="0" distR="0" wp14:anchorId="510D4F88" wp14:editId="06B1051A">
+            <wp:extent cx="5090160" cy="3339677"/>
+            <wp:effectExtent l="0" t="0" r="0" b="0"/>
+            <wp:docPr id="1461174031" name="Picture 1" descr="A screenshot of a webpage&#10;&#10;Description automatically generated with low confidence"/>
+            <wp:cNvGraphicFramePr>
+              <a:graphicFrameLocks xmlns:a="http://schemas.openxmlformats.org/drawingml/2006/main" noChangeAspect="1"/>
+            </wp:cNvGraphicFramePr>
+            <a:graphic xmlns:a="http://schemas.openxmlformats.org/drawingml/2006/main">
+              <a:graphicData uri="http://schemas.openxmlformats.org/drawingml/2006/picture">
+                <pic:pic xmlns:pic="http://schemas.openxmlformats.org/drawingml/2006/picture">
+                  <pic:nvPicPr>
+                    <pic:cNvPr id="1461174031" name="Picture 1" descr="A screenshot of a webpage&#10;&#10;Description automatically generated with low confidence"/>
+                    <pic:cNvPicPr/>
+                  </pic:nvPicPr>
+                  <pic:blipFill>
+                    <a:blip r:embed="rId22"/>
+                    <a:stretch>
+                      <a:fillRect/>
+                    </a:stretch>
+                  </pic:blipFill>
+                  <pic:spPr>
+                    <a:xfrm>
+                      <a:off x="0" y="0"/>
+                      <a:ext cx="5093346" cy="3341767"/>
+                    </a:xfrm>
+                    <a:prstGeom prst="rect">
+                      <a:avLst/>
+                    </a:prstGeom>
+                  </pic:spPr>
+                </pic:pic>
+              </a:graphicData>
+            </a:graphic>
+          </wp:inline>
+        </w:drawing>
+      </w:r>
+    </w:p>
+    <w:p>
+      <w:pPr>
+        <w:spacing w:after="0"/>
+        <w:jc w:val="both"/>
+        <w:rPr>
+          <w:rFonts w:ascii="Cambria" w:hAnsi="Cambria"/>
+          <w:sz w:val="24"/>
+          <w:szCs w:val="24"/>
+        </w:rPr>
+      </w:pPr>
+    </w:p>
+    <w:p>
+      <w:pPr>
+        <w:spacing w:after="0"/>
+        <w:jc w:val="both"/>
+        <w:rPr>
+          <w:rFonts w:ascii="Cambria" w:hAnsi="Cambria"/>
+          <w:sz w:val="24"/>
+          <w:szCs w:val="24"/>
+        </w:rPr>
+      </w:pPr>
+    </w:p>
+    <w:p>
+      <w:pPr>
         <w:spacing w:after="0"/>
         <w:jc w:val="both"/>
         <w:rPr>
@@ -2076,6 +2731,7 @@
           <w:sz w:val="24"/>
           <w:szCs w:val="24"/>
         </w:rPr>
+        <w:lastRenderedPageBreak/>
         <w:t>Implement webhook integration in XYZ portal which is already developed.</w:t>
       </w:r>
     </w:p>
@@ -2094,6 +2750,215 @@
           <w:szCs w:val="24"/>
         </w:rPr>
       </w:pPr>
+      <w:r>
+        <w:rPr>
+          <w:rFonts w:ascii="Cambria" w:hAnsi="Cambria"/>
+          <w:sz w:val="24"/>
+          <w:szCs w:val="24"/>
+        </w:rPr>
+        <w:t>MessageController.java</w:t>
+      </w:r>
+      <w:r>
+        <w:rPr>
+          <w:noProof/>
+        </w:rPr>
+        <w:t xml:space="preserve"> </w:t>
+      </w:r>
+      <w:r>
+        <w:rPr>
+          <w:rFonts w:ascii="Cambria" w:hAnsi="Cambria"/>
+          <w:sz w:val="24"/>
+          <w:szCs w:val="24"/>
+        </w:rPr>
+        <w:drawing>
+          <wp:inline distT="0" distB="0" distL="0" distR="0" wp14:anchorId="1A327396" wp14:editId="5D0B6B69">
+            <wp:extent cx="4983480" cy="3372931"/>
+            <wp:effectExtent l="0" t="0" r="7620" b="0"/>
+            <wp:docPr id="1183638838" name="Picture 1" descr="A screen shot of a computer program&#10;&#10;Description automatically generated with medium confidence"/>
+            <wp:cNvGraphicFramePr>
+              <a:graphicFrameLocks xmlns:a="http://schemas.openxmlformats.org/drawingml/2006/main" noChangeAspect="1"/>
+            </wp:cNvGraphicFramePr>
+            <a:graphic xmlns:a="http://schemas.openxmlformats.org/drawingml/2006/main">
+              <a:graphicData uri="http://schemas.openxmlformats.org/drawingml/2006/picture">
+                <pic:pic xmlns:pic="http://schemas.openxmlformats.org/drawingml/2006/picture">
+                  <pic:nvPicPr>
+                    <pic:cNvPr id="1183638838" name="Picture 1" descr="A screen shot of a computer program&#10;&#10;Description automatically generated with medium confidence"/>
+                    <pic:cNvPicPr/>
+                  </pic:nvPicPr>
+                  <pic:blipFill>
+                    <a:blip r:embed="rId23"/>
+                    <a:stretch>
+                      <a:fillRect/>
+                    </a:stretch>
+                  </pic:blipFill>
+                  <pic:spPr>
+                    <a:xfrm>
+                      <a:off x="0" y="0"/>
+                      <a:ext cx="4991118" cy="3378101"/>
+                    </a:xfrm>
+                    <a:prstGeom prst="rect">
+                      <a:avLst/>
+                    </a:prstGeom>
+                  </pic:spPr>
+                </pic:pic>
+              </a:graphicData>
+            </a:graphic>
+          </wp:inline>
+        </w:drawing>
+      </w:r>
+    </w:p>
+    <w:p>
+      <w:pPr>
+        <w:pStyle w:val="ListParagraph"/>
+        <w:numPr>
+          <w:ilvl w:val="1"/>
+          <w:numId w:val="9"/>
+        </w:numPr>
+        <w:spacing w:after="0"/>
+        <w:jc w:val="both"/>
+        <w:rPr>
+          <w:rFonts w:ascii="Cambria" w:hAnsi="Cambria"/>
+          <w:sz w:val="24"/>
+          <w:szCs w:val="24"/>
+        </w:rPr>
+      </w:pPr>
+      <w:r>
+        <w:rPr>
+          <w:rFonts w:ascii="Cambria" w:hAnsi="Cambria"/>
+          <w:sz w:val="24"/>
+          <w:szCs w:val="24"/>
+        </w:rPr>
+        <w:t>Message.java</w:t>
+      </w:r>
+      <w:r>
+        <w:rPr>
+          <w:rFonts w:ascii="Cambria" w:hAnsi="Cambria"/>
+          <w:sz w:val="24"/>
+          <w:szCs w:val="24"/>
+        </w:rPr>
+        <w:br/>
+      </w:r>
+      <w:r>
+        <w:rPr>
+          <w:noProof/>
+        </w:rPr>
+        <w:t xml:space="preserve"> </w:t>
+      </w:r>
+      <w:r>
+        <w:rPr>
+          <w:rFonts w:ascii="Cambria" w:hAnsi="Cambria"/>
+          <w:sz w:val="24"/>
+          <w:szCs w:val="24"/>
+        </w:rPr>
+        <w:drawing>
+          <wp:inline distT="0" distB="0" distL="0" distR="0" wp14:anchorId="6D05E93C" wp14:editId="338EA0ED">
+            <wp:extent cx="4115157" cy="4176122"/>
+            <wp:effectExtent l="0" t="0" r="0" b="0"/>
+            <wp:docPr id="2015788945" name="Picture 1" descr="A screen shot of a computer program&#10;&#10;Description automatically generated with low confidence"/>
+            <wp:cNvGraphicFramePr>
+              <a:graphicFrameLocks xmlns:a="http://schemas.openxmlformats.org/drawingml/2006/main" noChangeAspect="1"/>
+            </wp:cNvGraphicFramePr>
+            <a:graphic xmlns:a="http://schemas.openxmlformats.org/drawingml/2006/main">
+              <a:graphicData uri="http://schemas.openxmlformats.org/drawingml/2006/picture">
+                <pic:pic xmlns:pic="http://schemas.openxmlformats.org/drawingml/2006/picture">
+                  <pic:nvPicPr>
+                    <pic:cNvPr id="2015788945" name="Picture 1" descr="A screen shot of a computer program&#10;&#10;Description automatically generated with low confidence"/>
+                    <pic:cNvPicPr/>
+                  </pic:nvPicPr>
+                  <pic:blipFill>
+                    <a:blip r:embed="rId24"/>
+                    <a:stretch>
+                      <a:fillRect/>
+                    </a:stretch>
+                  </pic:blipFill>
+                  <pic:spPr>
+                    <a:xfrm>
+                      <a:off x="0" y="0"/>
+                      <a:ext cx="4115157" cy="4176122"/>
+                    </a:xfrm>
+                    <a:prstGeom prst="rect">
+                      <a:avLst/>
+                    </a:prstGeom>
+                  </pic:spPr>
+                </pic:pic>
+              </a:graphicData>
+            </a:graphic>
+          </wp:inline>
+        </w:drawing>
+      </w:r>
+    </w:p>
+    <w:p>
+      <w:pPr>
+        <w:pStyle w:val="ListParagraph"/>
+        <w:numPr>
+          <w:ilvl w:val="1"/>
+          <w:numId w:val="9"/>
+        </w:numPr>
+        <w:spacing w:after="0"/>
+        <w:jc w:val="both"/>
+        <w:rPr>
+          <w:rFonts w:ascii="Cambria" w:hAnsi="Cambria"/>
+          <w:sz w:val="24"/>
+          <w:szCs w:val="24"/>
+        </w:rPr>
+      </w:pPr>
+      <w:r>
+        <w:rPr>
+          <w:rFonts w:ascii="Cambria" w:hAnsi="Cambria"/>
+          <w:sz w:val="24"/>
+          <w:szCs w:val="24"/>
+        </w:rPr>
+        <w:lastRenderedPageBreak/>
+        <w:t>MessageService.java</w:t>
+      </w:r>
+      <w:r>
+        <w:rPr>
+          <w:noProof/>
+        </w:rPr>
+        <w:t xml:space="preserve"> </w:t>
+      </w:r>
+      <w:r>
+        <w:rPr>
+          <w:rFonts w:ascii="Cambria" w:hAnsi="Cambria"/>
+          <w:sz w:val="24"/>
+          <w:szCs w:val="24"/>
+        </w:rPr>
+        <w:drawing>
+          <wp:inline distT="0" distB="0" distL="0" distR="0" wp14:anchorId="3723D13B" wp14:editId="41AE8F7B">
+            <wp:extent cx="4964687" cy="3848100"/>
+            <wp:effectExtent l="0" t="0" r="7620" b="0"/>
+            <wp:docPr id="659122597" name="Picture 1" descr="A screen shot of a computer&#10;&#10;Description automatically generated with medium confidence"/>
+            <wp:cNvGraphicFramePr>
+              <a:graphicFrameLocks xmlns:a="http://schemas.openxmlformats.org/drawingml/2006/main" noChangeAspect="1"/>
+            </wp:cNvGraphicFramePr>
+            <a:graphic xmlns:a="http://schemas.openxmlformats.org/drawingml/2006/main">
+              <a:graphicData uri="http://schemas.openxmlformats.org/drawingml/2006/picture">
+                <pic:pic xmlns:pic="http://schemas.openxmlformats.org/drawingml/2006/picture">
+                  <pic:nvPicPr>
+                    <pic:cNvPr id="659122597" name="Picture 1" descr="A screen shot of a computer&#10;&#10;Description automatically generated with medium confidence"/>
+                    <pic:cNvPicPr/>
+                  </pic:nvPicPr>
+                  <pic:blipFill>
+                    <a:blip r:embed="rId25"/>
+                    <a:stretch>
+                      <a:fillRect/>
+                    </a:stretch>
+                  </pic:blipFill>
+                  <pic:spPr>
+                    <a:xfrm>
+                      <a:off x="0" y="0"/>
+                      <a:ext cx="4967865" cy="3850563"/>
+                    </a:xfrm>
+                    <a:prstGeom prst="rect">
+                      <a:avLst/>
+                    </a:prstGeom>
+                  </pic:spPr>
+                </pic:pic>
+              </a:graphicData>
+            </a:graphic>
+          </wp:inline>
+        </w:drawing>
+      </w:r>
     </w:p>
     <w:p>
       <w:pPr>
@@ -2127,7 +2992,358 @@
           <w:numId w:val="9"/>
         </w:numPr>
         <w:spacing w:after="0"/>
-        <w:jc w:val="both"/>
+        <w:rPr>
+          <w:rFonts w:ascii="Cambria" w:hAnsi="Cambria"/>
+          <w:sz w:val="24"/>
+          <w:szCs w:val="24"/>
+        </w:rPr>
+      </w:pPr>
+      <w:r>
+        <w:rPr>
+          <w:rFonts w:ascii="Cambria" w:hAnsi="Cambria"/>
+          <w:sz w:val="24"/>
+          <w:szCs w:val="24"/>
+        </w:rPr>
+        <w:t xml:space="preserve">Postman POST </w:t>
+      </w:r>
+      <w:r>
+        <w:rPr>
+          <w:rFonts w:ascii="Cambria" w:hAnsi="Cambria"/>
+          <w:sz w:val="24"/>
+          <w:szCs w:val="24"/>
+        </w:rPr>
+        <w:drawing>
+          <wp:inline distT="0" distB="0" distL="0" distR="0" wp14:anchorId="1B5D7DCD" wp14:editId="01C1DC71">
+            <wp:extent cx="5227320" cy="2324669"/>
+            <wp:effectExtent l="0" t="0" r="0" b="0"/>
+            <wp:docPr id="907378477" name="Picture 1" descr="A screenshot of a computer&#10;&#10;Description automatically generated"/>
+            <wp:cNvGraphicFramePr>
+              <a:graphicFrameLocks xmlns:a="http://schemas.openxmlformats.org/drawingml/2006/main" noChangeAspect="1"/>
+            </wp:cNvGraphicFramePr>
+            <a:graphic xmlns:a="http://schemas.openxmlformats.org/drawingml/2006/main">
+              <a:graphicData uri="http://schemas.openxmlformats.org/drawingml/2006/picture">
+                <pic:pic xmlns:pic="http://schemas.openxmlformats.org/drawingml/2006/picture">
+                  <pic:nvPicPr>
+                    <pic:cNvPr id="907378477" name="Picture 1" descr="A screenshot of a computer&#10;&#10;Description automatically generated"/>
+                    <pic:cNvPicPr/>
+                  </pic:nvPicPr>
+                  <pic:blipFill>
+                    <a:blip r:embed="rId26"/>
+                    <a:stretch>
+                      <a:fillRect/>
+                    </a:stretch>
+                  </pic:blipFill>
+                  <pic:spPr>
+                    <a:xfrm>
+                      <a:off x="0" y="0"/>
+                      <a:ext cx="5230338" cy="2326011"/>
+                    </a:xfrm>
+                    <a:prstGeom prst="rect">
+                      <a:avLst/>
+                    </a:prstGeom>
+                  </pic:spPr>
+                </pic:pic>
+              </a:graphicData>
+            </a:graphic>
+          </wp:inline>
+        </w:drawing>
+      </w:r>
+    </w:p>
+    <w:p>
+      <w:pPr>
+        <w:pStyle w:val="ListParagraph"/>
+        <w:numPr>
+          <w:ilvl w:val="1"/>
+          <w:numId w:val="9"/>
+        </w:numPr>
+        <w:spacing w:after="0"/>
+        <w:rPr>
+          <w:rFonts w:ascii="Cambria" w:hAnsi="Cambria"/>
+          <w:sz w:val="24"/>
+          <w:szCs w:val="24"/>
+        </w:rPr>
+      </w:pPr>
+      <w:r>
+        <w:rPr>
+          <w:rFonts w:ascii="Cambria" w:hAnsi="Cambria"/>
+          <w:sz w:val="24"/>
+          <w:szCs w:val="24"/>
+        </w:rPr>
+        <w:lastRenderedPageBreak/>
+        <w:t>Slack App View</w:t>
+      </w:r>
+      <w:r>
+        <w:rPr>
+          <w:noProof/>
+        </w:rPr>
+        <w:t xml:space="preserve"> </w:t>
+      </w:r>
+      <w:r>
+        <w:rPr>
+          <w:rFonts w:ascii="Cambria" w:hAnsi="Cambria"/>
+          <w:sz w:val="24"/>
+          <w:szCs w:val="24"/>
+        </w:rPr>
+        <w:drawing>
+          <wp:inline distT="0" distB="0" distL="0" distR="0" wp14:anchorId="7598C9F5" wp14:editId="00B6C5AF">
+            <wp:extent cx="5262348" cy="4145280"/>
+            <wp:effectExtent l="0" t="0" r="0" b="7620"/>
+            <wp:docPr id="46450546" name="Picture 1" descr="A screenshot of a computer&#10;&#10;Description automatically generated"/>
+            <wp:cNvGraphicFramePr>
+              <a:graphicFrameLocks xmlns:a="http://schemas.openxmlformats.org/drawingml/2006/main" noChangeAspect="1"/>
+            </wp:cNvGraphicFramePr>
+            <a:graphic xmlns:a="http://schemas.openxmlformats.org/drawingml/2006/main">
+              <a:graphicData uri="http://schemas.openxmlformats.org/drawingml/2006/picture">
+                <pic:pic xmlns:pic="http://schemas.openxmlformats.org/drawingml/2006/picture">
+                  <pic:nvPicPr>
+                    <pic:cNvPr id="46450546" name="Picture 1" descr="A screenshot of a computer&#10;&#10;Description automatically generated"/>
+                    <pic:cNvPicPr/>
+                  </pic:nvPicPr>
+                  <pic:blipFill>
+                    <a:blip r:embed="rId27"/>
+                    <a:stretch>
+                      <a:fillRect/>
+                    </a:stretch>
+                  </pic:blipFill>
+                  <pic:spPr>
+                    <a:xfrm>
+                      <a:off x="0" y="0"/>
+                      <a:ext cx="5263943" cy="4146536"/>
+                    </a:xfrm>
+                    <a:prstGeom prst="rect">
+                      <a:avLst/>
+                    </a:prstGeom>
+                  </pic:spPr>
+                </pic:pic>
+              </a:graphicData>
+            </a:graphic>
+          </wp:inline>
+        </w:drawing>
+      </w:r>
+    </w:p>
+    <w:p>
+      <w:pPr>
+        <w:spacing w:after="0"/>
+        <w:rPr>
+          <w:rFonts w:ascii="Cambria" w:hAnsi="Cambria"/>
+          <w:sz w:val="24"/>
+          <w:szCs w:val="24"/>
+        </w:rPr>
+      </w:pPr>
+    </w:p>
+    <w:p>
+      <w:pPr>
+        <w:spacing w:after="0"/>
+        <w:rPr>
+          <w:rFonts w:ascii="Cambria" w:hAnsi="Cambria"/>
+          <w:sz w:val="24"/>
+          <w:szCs w:val="24"/>
+        </w:rPr>
+      </w:pPr>
+    </w:p>
+    <w:p>
+      <w:pPr>
+        <w:spacing w:after="0"/>
+        <w:rPr>
+          <w:rFonts w:ascii="Cambria" w:hAnsi="Cambria"/>
+          <w:sz w:val="24"/>
+          <w:szCs w:val="24"/>
+        </w:rPr>
+      </w:pPr>
+    </w:p>
+    <w:p>
+      <w:pPr>
+        <w:spacing w:after="0"/>
+        <w:rPr>
+          <w:rFonts w:ascii="Cambria" w:hAnsi="Cambria"/>
+          <w:sz w:val="24"/>
+          <w:szCs w:val="24"/>
+        </w:rPr>
+      </w:pPr>
+    </w:p>
+    <w:p>
+      <w:pPr>
+        <w:spacing w:after="0"/>
+        <w:rPr>
+          <w:rFonts w:ascii="Cambria" w:hAnsi="Cambria"/>
+          <w:sz w:val="24"/>
+          <w:szCs w:val="24"/>
+        </w:rPr>
+      </w:pPr>
+    </w:p>
+    <w:p>
+      <w:pPr>
+        <w:spacing w:after="0"/>
+        <w:rPr>
+          <w:rFonts w:ascii="Cambria" w:hAnsi="Cambria"/>
+          <w:sz w:val="24"/>
+          <w:szCs w:val="24"/>
+        </w:rPr>
+      </w:pPr>
+    </w:p>
+    <w:p>
+      <w:pPr>
+        <w:spacing w:after="0"/>
+        <w:rPr>
+          <w:rFonts w:ascii="Cambria" w:hAnsi="Cambria"/>
+          <w:sz w:val="24"/>
+          <w:szCs w:val="24"/>
+        </w:rPr>
+      </w:pPr>
+    </w:p>
+    <w:p>
+      <w:pPr>
+        <w:spacing w:after="0"/>
+        <w:rPr>
+          <w:rFonts w:ascii="Cambria" w:hAnsi="Cambria"/>
+          <w:sz w:val="24"/>
+          <w:szCs w:val="24"/>
+        </w:rPr>
+      </w:pPr>
+    </w:p>
+    <w:p>
+      <w:pPr>
+        <w:spacing w:after="0"/>
+        <w:rPr>
+          <w:rFonts w:ascii="Cambria" w:hAnsi="Cambria"/>
+          <w:sz w:val="24"/>
+          <w:szCs w:val="24"/>
+        </w:rPr>
+      </w:pPr>
+    </w:p>
+    <w:p>
+      <w:pPr>
+        <w:spacing w:after="0"/>
+        <w:rPr>
+          <w:rFonts w:ascii="Cambria" w:hAnsi="Cambria"/>
+          <w:sz w:val="24"/>
+          <w:szCs w:val="24"/>
+        </w:rPr>
+      </w:pPr>
+    </w:p>
+    <w:p>
+      <w:pPr>
+        <w:spacing w:after="0"/>
+        <w:rPr>
+          <w:rFonts w:ascii="Cambria" w:hAnsi="Cambria"/>
+          <w:sz w:val="24"/>
+          <w:szCs w:val="24"/>
+        </w:rPr>
+      </w:pPr>
+    </w:p>
+    <w:p>
+      <w:pPr>
+        <w:spacing w:after="0"/>
+        <w:rPr>
+          <w:rFonts w:ascii="Cambria" w:hAnsi="Cambria"/>
+          <w:sz w:val="24"/>
+          <w:szCs w:val="24"/>
+        </w:rPr>
+      </w:pPr>
+    </w:p>
+    <w:p>
+      <w:pPr>
+        <w:spacing w:after="0"/>
+        <w:rPr>
+          <w:rFonts w:ascii="Cambria" w:hAnsi="Cambria"/>
+          <w:sz w:val="24"/>
+          <w:szCs w:val="24"/>
+        </w:rPr>
+      </w:pPr>
+    </w:p>
+    <w:p>
+      <w:pPr>
+        <w:spacing w:after="0"/>
+        <w:rPr>
+          <w:rFonts w:ascii="Cambria" w:hAnsi="Cambria"/>
+          <w:sz w:val="24"/>
+          <w:szCs w:val="24"/>
+        </w:rPr>
+      </w:pPr>
+    </w:p>
+    <w:p>
+      <w:pPr>
+        <w:spacing w:after="0"/>
+        <w:rPr>
+          <w:rFonts w:ascii="Cambria" w:hAnsi="Cambria"/>
+          <w:sz w:val="24"/>
+          <w:szCs w:val="24"/>
+        </w:rPr>
+      </w:pPr>
+    </w:p>
+    <w:p>
+      <w:pPr>
+        <w:spacing w:after="0"/>
+        <w:rPr>
+          <w:rFonts w:ascii="Cambria" w:hAnsi="Cambria"/>
+          <w:sz w:val="24"/>
+          <w:szCs w:val="24"/>
+        </w:rPr>
+      </w:pPr>
+    </w:p>
+    <w:p>
+      <w:pPr>
+        <w:spacing w:after="0"/>
+        <w:rPr>
+          <w:rFonts w:ascii="Cambria" w:hAnsi="Cambria"/>
+          <w:sz w:val="24"/>
+          <w:szCs w:val="24"/>
+        </w:rPr>
+      </w:pPr>
+    </w:p>
+    <w:p>
+      <w:pPr>
+        <w:spacing w:after="0"/>
+        <w:rPr>
+          <w:rFonts w:ascii="Cambria" w:hAnsi="Cambria"/>
+          <w:sz w:val="24"/>
+          <w:szCs w:val="24"/>
+        </w:rPr>
+      </w:pPr>
+    </w:p>
+    <w:p>
+      <w:pPr>
+        <w:spacing w:after="0"/>
+        <w:rPr>
+          <w:rFonts w:ascii="Cambria" w:hAnsi="Cambria"/>
+          <w:sz w:val="24"/>
+          <w:szCs w:val="24"/>
+        </w:rPr>
+      </w:pPr>
+    </w:p>
+    <w:p>
+      <w:pPr>
+        <w:spacing w:after="0"/>
+        <w:rPr>
+          <w:rFonts w:ascii="Cambria" w:hAnsi="Cambria"/>
+          <w:sz w:val="24"/>
+          <w:szCs w:val="24"/>
+        </w:rPr>
+      </w:pPr>
+    </w:p>
+    <w:p>
+      <w:pPr>
+        <w:spacing w:after="0"/>
+        <w:rPr>
+          <w:rFonts w:ascii="Cambria" w:hAnsi="Cambria"/>
+          <w:sz w:val="24"/>
+          <w:szCs w:val="24"/>
+        </w:rPr>
+      </w:pPr>
+    </w:p>
+    <w:p>
+      <w:pPr>
+        <w:spacing w:after="0"/>
+        <w:rPr>
+          <w:rFonts w:ascii="Cambria" w:hAnsi="Cambria"/>
+          <w:sz w:val="24"/>
+          <w:szCs w:val="24"/>
+        </w:rPr>
+      </w:pPr>
+    </w:p>
+    <w:p>
+      <w:pPr>
+        <w:spacing w:after="0"/>
         <w:rPr>
           <w:rFonts w:ascii="Cambria" w:hAnsi="Cambria"/>
           <w:sz w:val="24"/>
@@ -2156,6 +3372,7 @@
           <w:sz w:val="24"/>
           <w:szCs w:val="24"/>
         </w:rPr>
+        <w:lastRenderedPageBreak/>
         <w:t>Use the API in React Application.</w:t>
       </w:r>
     </w:p>
@@ -2174,18 +3391,338 @@
           <w:szCs w:val="24"/>
         </w:rPr>
       </w:pPr>
-    </w:p>
-    <w:p>
-      <w:pPr>
-        <w:spacing w:after="0"/>
-        <w:ind w:left="-360"/>
-        <w:jc w:val="both"/>
-        <w:rPr>
-          <w:rFonts w:ascii="Cambria" w:hAnsi="Cambria"/>
-          <w:sz w:val="24"/>
-          <w:szCs w:val="24"/>
-        </w:rPr>
-      </w:pPr>
+      <w:r>
+        <w:rPr>
+          <w:rFonts w:ascii="Cambria" w:hAnsi="Cambria"/>
+          <w:sz w:val="24"/>
+          <w:szCs w:val="24"/>
+        </w:rPr>
+        <w:t>Message.js</w:t>
+      </w:r>
+      <w:r>
+        <w:rPr>
+          <w:rFonts w:ascii="Cambria" w:hAnsi="Cambria"/>
+          <w:sz w:val="24"/>
+          <w:szCs w:val="24"/>
+        </w:rPr>
+        <w:br/>
+      </w:r>
+      <w:r>
+        <w:rPr>
+          <w:noProof/>
+        </w:rPr>
+        <w:t xml:space="preserve"> </w:t>
+      </w:r>
+      <w:r>
+        <w:rPr>
+          <w:rFonts w:ascii="Cambria" w:hAnsi="Cambria"/>
+          <w:sz w:val="24"/>
+          <w:szCs w:val="24"/>
+        </w:rPr>
+        <w:drawing>
+          <wp:inline distT="0" distB="0" distL="0" distR="0" wp14:anchorId="46F57223" wp14:editId="1821FABD">
+            <wp:extent cx="2896825" cy="4648200"/>
+            <wp:effectExtent l="0" t="0" r="0" b="0"/>
+            <wp:docPr id="1745196147" name="Picture 1" descr="A screen shot of a computer program&#10;&#10;Description automatically generated with low confidence"/>
+            <wp:cNvGraphicFramePr>
+              <a:graphicFrameLocks xmlns:a="http://schemas.openxmlformats.org/drawingml/2006/main" noChangeAspect="1"/>
+            </wp:cNvGraphicFramePr>
+            <a:graphic xmlns:a="http://schemas.openxmlformats.org/drawingml/2006/main">
+              <a:graphicData uri="http://schemas.openxmlformats.org/drawingml/2006/picture">
+                <pic:pic xmlns:pic="http://schemas.openxmlformats.org/drawingml/2006/picture">
+                  <pic:nvPicPr>
+                    <pic:cNvPr id="1745196147" name="Picture 1" descr="A screen shot of a computer program&#10;&#10;Description automatically generated with low confidence"/>
+                    <pic:cNvPicPr/>
+                  </pic:nvPicPr>
+                  <pic:blipFill>
+                    <a:blip r:embed="rId28"/>
+                    <a:stretch>
+                      <a:fillRect/>
+                    </a:stretch>
+                  </pic:blipFill>
+                  <pic:spPr>
+                    <a:xfrm>
+                      <a:off x="0" y="0"/>
+                      <a:ext cx="2906450" cy="4663644"/>
+                    </a:xfrm>
+                    <a:prstGeom prst="rect">
+                      <a:avLst/>
+                    </a:prstGeom>
+                  </pic:spPr>
+                </pic:pic>
+              </a:graphicData>
+            </a:graphic>
+          </wp:inline>
+        </w:drawing>
+      </w:r>
+      <w:r>
+        <w:rPr>
+          <w:noProof/>
+        </w:rPr>
+        <w:t xml:space="preserve"> </w:t>
+      </w:r>
+      <w:r>
+        <w:rPr>
+          <w:noProof/>
+        </w:rPr>
+        <w:drawing>
+          <wp:inline distT="0" distB="0" distL="0" distR="0" wp14:anchorId="7612B6A8" wp14:editId="0E6F6485">
+            <wp:extent cx="5070701" cy="3581400"/>
+            <wp:effectExtent l="0" t="0" r="0" b="0"/>
+            <wp:docPr id="1660549037" name="Picture 1" descr="A picture containing text, screenshot, software&#10;&#10;Description automatically generated"/>
+            <wp:cNvGraphicFramePr>
+              <a:graphicFrameLocks xmlns:a="http://schemas.openxmlformats.org/drawingml/2006/main" noChangeAspect="1"/>
+            </wp:cNvGraphicFramePr>
+            <a:graphic xmlns:a="http://schemas.openxmlformats.org/drawingml/2006/main">
+              <a:graphicData uri="http://schemas.openxmlformats.org/drawingml/2006/picture">
+                <pic:pic xmlns:pic="http://schemas.openxmlformats.org/drawingml/2006/picture">
+                  <pic:nvPicPr>
+                    <pic:cNvPr id="1660549037" name="Picture 1" descr="A picture containing text, screenshot, software&#10;&#10;Description automatically generated"/>
+                    <pic:cNvPicPr/>
+                  </pic:nvPicPr>
+                  <pic:blipFill>
+                    <a:blip r:embed="rId29"/>
+                    <a:stretch>
+                      <a:fillRect/>
+                    </a:stretch>
+                  </pic:blipFill>
+                  <pic:spPr>
+                    <a:xfrm>
+                      <a:off x="0" y="0"/>
+                      <a:ext cx="5080226" cy="3588128"/>
+                    </a:xfrm>
+                    <a:prstGeom prst="rect">
+                      <a:avLst/>
+                    </a:prstGeom>
+                  </pic:spPr>
+                </pic:pic>
+              </a:graphicData>
+            </a:graphic>
+          </wp:inline>
+        </w:drawing>
+      </w:r>
+      <w:r>
+        <w:rPr>
+          <w:noProof/>
+        </w:rPr>
+        <w:br/>
+      </w:r>
+    </w:p>
+    <w:p>
+      <w:pPr>
+        <w:pStyle w:val="ListParagraph"/>
+        <w:numPr>
+          <w:ilvl w:val="1"/>
+          <w:numId w:val="9"/>
+        </w:numPr>
+        <w:spacing w:after="0"/>
+        <w:rPr>
+          <w:rFonts w:ascii="Cambria" w:hAnsi="Cambria"/>
+          <w:sz w:val="24"/>
+          <w:szCs w:val="24"/>
+        </w:rPr>
+      </w:pPr>
+      <w:r>
+        <w:rPr>
+          <w:rFonts w:ascii="Cambria" w:hAnsi="Cambria"/>
+          <w:sz w:val="24"/>
+          <w:szCs w:val="24"/>
+        </w:rPr>
+        <w:lastRenderedPageBreak/>
+        <w:t>Webpage View</w:t>
+      </w:r>
+      <w:r>
+        <w:rPr>
+          <w:noProof/>
+        </w:rPr>
+        <w:t xml:space="preserve"> </w:t>
+      </w:r>
+      <w:r>
+        <w:rPr>
+          <w:rFonts w:ascii="Cambria" w:hAnsi="Cambria"/>
+          <w:sz w:val="24"/>
+          <w:szCs w:val="24"/>
+        </w:rPr>
+        <w:drawing>
+          <wp:inline distT="0" distB="0" distL="0" distR="0" wp14:anchorId="7CDEBD43" wp14:editId="2FACC56E">
+            <wp:extent cx="4066066" cy="2514600"/>
+            <wp:effectExtent l="0" t="0" r="0" b="0"/>
+            <wp:docPr id="475060988" name="Picture 1" descr="A screenshot of a computer&#10;&#10;Description automatically generated with medium confidence"/>
+            <wp:cNvGraphicFramePr>
+              <a:graphicFrameLocks xmlns:a="http://schemas.openxmlformats.org/drawingml/2006/main" noChangeAspect="1"/>
+            </wp:cNvGraphicFramePr>
+            <a:graphic xmlns:a="http://schemas.openxmlformats.org/drawingml/2006/main">
+              <a:graphicData uri="http://schemas.openxmlformats.org/drawingml/2006/picture">
+                <pic:pic xmlns:pic="http://schemas.openxmlformats.org/drawingml/2006/picture">
+                  <pic:nvPicPr>
+                    <pic:cNvPr id="475060988" name="Picture 1" descr="A screenshot of a computer&#10;&#10;Description automatically generated with medium confidence"/>
+                    <pic:cNvPicPr/>
+                  </pic:nvPicPr>
+                  <pic:blipFill>
+                    <a:blip r:embed="rId30"/>
+                    <a:stretch>
+                      <a:fillRect/>
+                    </a:stretch>
+                  </pic:blipFill>
+                  <pic:spPr>
+                    <a:xfrm>
+                      <a:off x="0" y="0"/>
+                      <a:ext cx="4077411" cy="2521616"/>
+                    </a:xfrm>
+                    <a:prstGeom prst="rect">
+                      <a:avLst/>
+                    </a:prstGeom>
+                  </pic:spPr>
+                </pic:pic>
+              </a:graphicData>
+            </a:graphic>
+          </wp:inline>
+        </w:drawing>
+      </w:r>
+    </w:p>
+    <w:p>
+      <w:pPr>
+        <w:pStyle w:val="ListParagraph"/>
+        <w:numPr>
+          <w:ilvl w:val="1"/>
+          <w:numId w:val="9"/>
+        </w:numPr>
+        <w:spacing w:after="0"/>
+        <w:rPr>
+          <w:rFonts w:ascii="Cambria" w:hAnsi="Cambria"/>
+          <w:sz w:val="24"/>
+          <w:szCs w:val="24"/>
+        </w:rPr>
+      </w:pPr>
+      <w:r>
+        <w:rPr>
+          <w:rFonts w:ascii="Cambria" w:hAnsi="Cambria"/>
+          <w:sz w:val="24"/>
+          <w:szCs w:val="24"/>
+        </w:rPr>
+        <w:t>Message sent view</w:t>
+      </w:r>
+      <w:r>
+        <w:rPr>
+          <w:noProof/>
+        </w:rPr>
+        <w:t xml:space="preserve"> </w:t>
+      </w:r>
+      <w:r>
+        <w:rPr>
+          <w:rFonts w:ascii="Cambria" w:hAnsi="Cambria"/>
+          <w:sz w:val="24"/>
+          <w:szCs w:val="24"/>
+        </w:rPr>
+        <w:drawing>
+          <wp:inline distT="0" distB="0" distL="0" distR="0" wp14:anchorId="0187126D" wp14:editId="623E22B0">
+            <wp:extent cx="4069080" cy="2667939"/>
+            <wp:effectExtent l="0" t="0" r="7620" b="0"/>
+            <wp:docPr id="1805825123" name="Picture 1" descr="A screenshot of a computer screen&#10;&#10;Description automatically generated with medium confidence"/>
+            <wp:cNvGraphicFramePr>
+              <a:graphicFrameLocks xmlns:a="http://schemas.openxmlformats.org/drawingml/2006/main" noChangeAspect="1"/>
+            </wp:cNvGraphicFramePr>
+            <a:graphic xmlns:a="http://schemas.openxmlformats.org/drawingml/2006/main">
+              <a:graphicData uri="http://schemas.openxmlformats.org/drawingml/2006/picture">
+                <pic:pic xmlns:pic="http://schemas.openxmlformats.org/drawingml/2006/picture">
+                  <pic:nvPicPr>
+                    <pic:cNvPr id="1805825123" name="Picture 1" descr="A screenshot of a computer screen&#10;&#10;Description automatically generated with medium confidence"/>
+                    <pic:cNvPicPr/>
+                  </pic:nvPicPr>
+                  <pic:blipFill>
+                    <a:blip r:embed="rId31"/>
+                    <a:stretch>
+                      <a:fillRect/>
+                    </a:stretch>
+                  </pic:blipFill>
+                  <pic:spPr>
+                    <a:xfrm>
+                      <a:off x="0" y="0"/>
+                      <a:ext cx="4079649" cy="2674869"/>
+                    </a:xfrm>
+                    <a:prstGeom prst="rect">
+                      <a:avLst/>
+                    </a:prstGeom>
+                  </pic:spPr>
+                </pic:pic>
+              </a:graphicData>
+            </a:graphic>
+          </wp:inline>
+        </w:drawing>
+      </w:r>
+    </w:p>
+    <w:p>
+      <w:pPr>
+        <w:pStyle w:val="ListParagraph"/>
+        <w:numPr>
+          <w:ilvl w:val="1"/>
+          <w:numId w:val="9"/>
+        </w:numPr>
+        <w:spacing w:after="0"/>
+        <w:rPr>
+          <w:rFonts w:ascii="Cambria" w:hAnsi="Cambria"/>
+          <w:sz w:val="24"/>
+          <w:szCs w:val="24"/>
+        </w:rPr>
+      </w:pPr>
+      <w:r>
+        <w:rPr>
+          <w:rFonts w:ascii="Cambria" w:hAnsi="Cambria"/>
+          <w:sz w:val="24"/>
+          <w:szCs w:val="24"/>
+        </w:rPr>
+        <w:t>Slack View</w:t>
+      </w:r>
+      <w:r>
+        <w:rPr>
+          <w:rFonts w:ascii="Cambria" w:hAnsi="Cambria"/>
+          <w:sz w:val="24"/>
+          <w:szCs w:val="24"/>
+        </w:rPr>
+        <w:br/>
+      </w:r>
+      <w:r>
+        <w:rPr>
+          <w:rFonts w:ascii="Cambria" w:hAnsi="Cambria"/>
+          <w:sz w:val="24"/>
+          <w:szCs w:val="24"/>
+        </w:rPr>
+        <w:drawing>
+          <wp:inline distT="0" distB="0" distL="0" distR="0" wp14:anchorId="5D587491" wp14:editId="27A94507">
+            <wp:extent cx="3865568" cy="3048000"/>
+            <wp:effectExtent l="0" t="0" r="1905" b="0"/>
+            <wp:docPr id="573669731" name="Picture 1" descr="A screenshot of a computer&#10;&#10;Description automatically generated"/>
+            <wp:cNvGraphicFramePr>
+              <a:graphicFrameLocks xmlns:a="http://schemas.openxmlformats.org/drawingml/2006/main" noChangeAspect="1"/>
+            </wp:cNvGraphicFramePr>
+            <a:graphic xmlns:a="http://schemas.openxmlformats.org/drawingml/2006/main">
+              <a:graphicData uri="http://schemas.openxmlformats.org/drawingml/2006/picture">
+                <pic:pic xmlns:pic="http://schemas.openxmlformats.org/drawingml/2006/picture">
+                  <pic:nvPicPr>
+                    <pic:cNvPr id="573669731" name="Picture 1" descr="A screenshot of a computer&#10;&#10;Description automatically generated"/>
+                    <pic:cNvPicPr/>
+                  </pic:nvPicPr>
+                  <pic:blipFill>
+                    <a:blip r:embed="rId32"/>
+                    <a:stretch>
+                      <a:fillRect/>
+                    </a:stretch>
+                  </pic:blipFill>
+                  <pic:spPr>
+                    <a:xfrm>
+                      <a:off x="0" y="0"/>
+                      <a:ext cx="3869495" cy="3051097"/>
+                    </a:xfrm>
+                    <a:prstGeom prst="rect">
+                      <a:avLst/>
+                    </a:prstGeom>
+                  </pic:spPr>
+                </pic:pic>
+              </a:graphicData>
+            </a:graphic>
+          </wp:inline>
+        </w:drawing>
+      </w:r>
     </w:p>
     <w:sectPr>
       <w:pgSz w:w="11906" w:h="16838"/>

</xml_diff>